<commit_message>
refacto(wikipedia.py) homogenization with geocoding.py
</commit_message>
<xml_diff>
--- a/DOCS/P7_Spécfonctionnelles_23-10.docx
+++ b/DOCS/P7_Spécfonctionnelles_23-10.docx
@@ -371,7 +371,17 @@
                                 <w:sz w:val="22"/>
                                 <w:szCs w:val="22"/>
                               </w:rPr>
-                              <w:t>1.0</w:t>
+                              <w:t>1.</w:t>
+                            </w:r>
+                            <w:r>
+                              <w:rPr>
+                                <w:rFonts w:cstheme="minorHAnsi"/>
+                                <w:i/>
+                                <w:iCs/>
+                                <w:sz w:val="22"/>
+                                <w:szCs w:val="22"/>
+                              </w:rPr>
+                              <w:t>1</w:t>
                             </w:r>
                             <w:r>
                               <w:rPr>
@@ -391,7 +401,7 @@
                                 <w:sz w:val="22"/>
                                 <w:szCs w:val="22"/>
                               </w:rPr>
-                              <w:t>22</w:t>
+                              <w:t>01</w:t>
                             </w:r>
                             <w:r>
                               <w:rPr>
@@ -421,7 +431,17 @@
                                 <w:sz w:val="22"/>
                                 <w:szCs w:val="22"/>
                               </w:rPr>
-                              <w:t>0/20</w:t>
+                              <w:t>2</w:t>
+                            </w:r>
+                            <w:r>
+                              <w:rPr>
+                                <w:rFonts w:cstheme="minorHAnsi"/>
+                                <w:i/>
+                                <w:iCs/>
+                                <w:sz w:val="22"/>
+                                <w:szCs w:val="22"/>
+                              </w:rPr>
+                              <w:t>/20</w:t>
                             </w:r>
                           </w:p>
                         </w:txbxContent>
@@ -479,7 +499,17 @@
                           <w:sz w:val="22"/>
                           <w:szCs w:val="22"/>
                         </w:rPr>
-                        <w:t>1.0</w:t>
+                        <w:t>1.</w:t>
+                      </w:r>
+                      <w:r>
+                        <w:rPr>
+                          <w:rFonts w:cstheme="minorHAnsi"/>
+                          <w:i/>
+                          <w:iCs/>
+                          <w:sz w:val="22"/>
+                          <w:szCs w:val="22"/>
+                        </w:rPr>
+                        <w:t>1</w:t>
                       </w:r>
                       <w:r>
                         <w:rPr>
@@ -499,7 +529,7 @@
                           <w:sz w:val="22"/>
                           <w:szCs w:val="22"/>
                         </w:rPr>
-                        <w:t>22</w:t>
+                        <w:t>01</w:t>
                       </w:r>
                       <w:r>
                         <w:rPr>
@@ -529,7 +559,17 @@
                           <w:sz w:val="22"/>
                           <w:szCs w:val="22"/>
                         </w:rPr>
-                        <w:t>0/20</w:t>
+                        <w:t>2</w:t>
+                      </w:r>
+                      <w:r>
+                        <w:rPr>
+                          <w:rFonts w:cstheme="minorHAnsi"/>
+                          <w:i/>
+                          <w:iCs/>
+                          <w:sz w:val="22"/>
+                          <w:szCs w:val="22"/>
+                        </w:rPr>
+                        <w:t>/20</w:t>
                       </w:r>
                     </w:p>
                   </w:txbxContent>
@@ -4263,8 +4303,12 @@
           <w:color w:val="auto"/>
         </w:rPr>
         <w:sectPr>
-          <w:headerReference w:type="default" r:id="rId14"/>
-          <w:footerReference w:type="default" r:id="rId15"/>
+          <w:headerReference w:type="even" r:id="rId14"/>
+          <w:headerReference w:type="default" r:id="rId15"/>
+          <w:footerReference w:type="even" r:id="rId16"/>
+          <w:footerReference w:type="default" r:id="rId17"/>
+          <w:headerReference w:type="first" r:id="rId18"/>
+          <w:footerReference w:type="first" r:id="rId19"/>
           <w:pgSz w:w="11906" w:h="16838"/>
           <w:pgMar w:top="1418" w:right="1134" w:bottom="1418" w:left="1134" w:header="1134" w:footer="284" w:gutter="0"/>
           <w:pgNumType w:start="0"/>
@@ -4563,6 +4607,14 @@
                 <w:szCs w:val="22"/>
               </w:rPr>
             </w:pPr>
+            <w:r>
+              <w:rPr>
+                <w:color w:val="auto"/>
+                <w:sz w:val="22"/>
+                <w:szCs w:val="22"/>
+              </w:rPr>
+              <w:t>Loïc ROMERO</w:t>
+            </w:r>
           </w:p>
         </w:tc>
         <w:tc>
@@ -4580,6 +4632,46 @@
                 <w:szCs w:val="22"/>
               </w:rPr>
             </w:pPr>
+            <w:r>
+              <w:rPr>
+                <w:color w:val="auto"/>
+                <w:sz w:val="22"/>
+                <w:szCs w:val="22"/>
+              </w:rPr>
+              <w:t>01</w:t>
+            </w:r>
+            <w:r>
+              <w:rPr>
+                <w:color w:val="auto"/>
+                <w:sz w:val="22"/>
+                <w:szCs w:val="22"/>
+              </w:rPr>
+              <w:t>/</w:t>
+            </w:r>
+            <w:r>
+              <w:rPr>
+                <w:color w:val="auto"/>
+                <w:sz w:val="22"/>
+                <w:szCs w:val="22"/>
+              </w:rPr>
+              <w:t>1</w:t>
+            </w:r>
+            <w:r>
+              <w:rPr>
+                <w:color w:val="auto"/>
+                <w:sz w:val="22"/>
+                <w:szCs w:val="22"/>
+              </w:rPr>
+              <w:t>2</w:t>
+            </w:r>
+            <w:r>
+              <w:rPr>
+                <w:color w:val="auto"/>
+                <w:sz w:val="22"/>
+                <w:szCs w:val="22"/>
+              </w:rPr>
+              <w:t>/2020</w:t>
+            </w:r>
           </w:p>
         </w:tc>
         <w:tc>
@@ -4596,6 +4688,14 @@
                 <w:szCs w:val="22"/>
               </w:rPr>
             </w:pPr>
+            <w:r>
+              <w:rPr>
+                <w:color w:val="auto"/>
+                <w:sz w:val="22"/>
+                <w:szCs w:val="22"/>
+              </w:rPr>
+              <w:t>Corrections</w:t>
+            </w:r>
           </w:p>
         </w:tc>
         <w:tc>
@@ -4613,6 +4713,14 @@
                 <w:szCs w:val="22"/>
               </w:rPr>
             </w:pPr>
+            <w:r>
+              <w:rPr>
+                <w:color w:val="auto"/>
+                <w:sz w:val="22"/>
+                <w:szCs w:val="22"/>
+              </w:rPr>
+              <w:t>1.1</w:t>
+            </w:r>
           </w:p>
         </w:tc>
       </w:tr>
@@ -6190,7 +6298,7 @@
               <w:suppressAutoHyphens w:val="0"/>
               <w:cnfStyle w:val="000000100000" w:firstRow="0" w:lastRow="0" w:firstColumn="0" w:lastColumn="0" w:oddVBand="0" w:evenVBand="0" w:oddHBand="1" w:evenHBand="0" w:firstRowFirstColumn="0" w:firstRowLastColumn="0" w:lastRowFirstColumn="0" w:lastRowLastColumn="0"/>
             </w:pPr>
-            <w:hyperlink r:id="rId16" w:history="1">
+            <w:hyperlink r:id="rId20" w:history="1">
               <w:r>
                 <w:rPr>
                   <w:rStyle w:val="Lienhypertexte"/>
@@ -6227,7 +6335,7 @@
               <w:suppressAutoHyphens w:val="0"/>
               <w:cnfStyle w:val="000000000000" w:firstRow="0" w:lastRow="0" w:firstColumn="0" w:lastColumn="0" w:oddVBand="0" w:evenVBand="0" w:oddHBand="0" w:evenHBand="0" w:firstRowFirstColumn="0" w:firstRowLastColumn="0" w:lastRowFirstColumn="0" w:lastRowLastColumn="0"/>
             </w:pPr>
-            <w:hyperlink r:id="rId17" w:history="1">
+            <w:hyperlink r:id="rId21" w:history="1">
               <w:r>
                 <w:rPr>
                   <w:rStyle w:val="Lienhypertexte"/>
@@ -6267,7 +6375,7 @@
               <w:suppressAutoHyphens w:val="0"/>
               <w:cnfStyle w:val="000000100000" w:firstRow="0" w:lastRow="0" w:firstColumn="0" w:lastColumn="0" w:oddVBand="0" w:evenVBand="0" w:oddHBand="1" w:evenHBand="0" w:firstRowFirstColumn="0" w:firstRowLastColumn="0" w:lastRowFirstColumn="0" w:lastRowLastColumn="0"/>
             </w:pPr>
-            <w:hyperlink r:id="rId18" w:history="1">
+            <w:hyperlink r:id="rId22" w:history="1">
               <w:r>
                 <w:rPr>
                   <w:rStyle w:val="Lienhypertexte"/>
@@ -6328,41 +6436,24 @@
                 <w:lang w:val="en-US"/>
               </w:rPr>
             </w:pPr>
-            <w:r>
-              <w:fldChar w:fldCharType="begin"/>
-            </w:r>
-            <w:r>
-              <w:rPr>
-                <w:lang w:val="en-US"/>
-              </w:rPr>
-              <w:instrText xml:space="preserve"> HYPERLINK "https://github.com/6/stopwords-json/blob/master/dist/fr.json" </w:instrText>
-            </w:r>
-            <w:r>
-              <w:fldChar w:fldCharType="separate"/>
-            </w:r>
-            <w:proofErr w:type="spellStart"/>
-            <w:r>
-              <w:rPr>
-                <w:rStyle w:val="Lienhypertexte"/>
-                <w:lang w:val="en-US"/>
-              </w:rPr>
-              <w:t>Github</w:t>
-            </w:r>
-            <w:proofErr w:type="spellEnd"/>
-            <w:r>
-              <w:rPr>
-                <w:rStyle w:val="Lienhypertexte"/>
-                <w:lang w:val="en-US"/>
-              </w:rPr>
-              <w:t xml:space="preserve"> - Base de "stop words"</w:t>
-            </w:r>
-            <w:r>
-              <w:rPr>
-                <w:rStyle w:val="Lienhypertexte"/>
-                <w:lang w:val="en-US"/>
-              </w:rPr>
-              <w:fldChar w:fldCharType="end"/>
-            </w:r>
+            <w:hyperlink r:id="rId23" w:history="1">
+              <w:proofErr w:type="spellStart"/>
+              <w:r>
+                <w:rPr>
+                  <w:rStyle w:val="Lienhypertexte"/>
+                  <w:lang w:val="en-US"/>
+                </w:rPr>
+                <w:t>Github</w:t>
+              </w:r>
+              <w:proofErr w:type="spellEnd"/>
+              <w:r>
+                <w:rPr>
+                  <w:rStyle w:val="Lienhypertexte"/>
+                  <w:lang w:val="en-US"/>
+                </w:rPr>
+                <w:t xml:space="preserve"> - Base de "stop words"</w:t>
+              </w:r>
+            </w:hyperlink>
           </w:p>
           <w:p>
             <w:pPr>
@@ -6486,17 +6577,69 @@
           <w:ilvl w:val="0"/>
           <w:numId w:val="44"/>
         </w:numPr>
-      </w:pPr>
-      <w:r>
-        <w:t xml:space="preserve">Vous utiliserez l'API de Google </w:t>
+        <w:rPr>
+          <w:color w:val="FF0000"/>
+        </w:rPr>
+      </w:pPr>
+      <w:r>
+        <w:t xml:space="preserve">Vous utiliserez l'API de </w:t>
+      </w:r>
+      <w:r>
+        <w:rPr>
+          <w:color w:val="FF0000"/>
+        </w:rPr>
+        <w:t xml:space="preserve">Google </w:t>
       </w:r>
       <w:proofErr w:type="spellStart"/>
       <w:r>
+        <w:rPr>
+          <w:color w:val="FF0000"/>
+        </w:rPr>
         <w:t>Maps</w:t>
       </w:r>
       <w:proofErr w:type="spellEnd"/>
       <w:r>
-        <w:t xml:space="preserve"> et celle de Media Wiki.</w:t>
+        <w:t xml:space="preserve"> et celle de Media Wiki</w:t>
+      </w:r>
+      <w:r>
+        <w:rPr>
+          <w:color w:val="FF0000"/>
+        </w:rPr>
+        <w:t>.</w:t>
+      </w:r>
+      <w:r>
+        <w:rPr>
+          <w:color w:val="FF0000"/>
+        </w:rPr>
+        <w:t xml:space="preserve"> Sur conseil de mon mentor, j’ai fait le choix de retenir l’api </w:t>
+      </w:r>
+      <w:proofErr w:type="spellStart"/>
+      <w:r>
+        <w:rPr>
+          <w:color w:val="FF0000"/>
+        </w:rPr>
+        <w:t>Mapbox</w:t>
+      </w:r>
+      <w:proofErr w:type="spellEnd"/>
+      <w:r>
+        <w:rPr>
+          <w:color w:val="FF0000"/>
+        </w:rPr>
+        <w:t xml:space="preserve"> à la place de celle Google </w:t>
+      </w:r>
+      <w:proofErr w:type="spellStart"/>
+      <w:r>
+        <w:rPr>
+          <w:color w:val="FF0000"/>
+        </w:rPr>
+        <w:t>Maps</w:t>
+      </w:r>
+      <w:proofErr w:type="spellEnd"/>
+      <w:r>
+        <w:rPr>
+          <w:color w:val="FF0000"/>
+        </w:rPr>
+        <w:t>.</w:t>
       </w:r>
     </w:p>
     <w:p>
@@ -6552,8 +6695,13 @@
           <w:numId w:val="45"/>
         </w:numPr>
       </w:pPr>
-      <w:r>
-        <w:t>header : logo et phrase d'accroche</w:t>
+      <w:proofErr w:type="gramStart"/>
+      <w:r>
+        <w:t>header</w:t>
+      </w:r>
+      <w:proofErr w:type="gramEnd"/>
+      <w:r>
+        <w:t xml:space="preserve"> : logo et phrase d'accroche</w:t>
       </w:r>
     </w:p>
     <w:p>
@@ -6564,8 +6712,13 @@
           <w:numId w:val="45"/>
         </w:numPr>
       </w:pPr>
-      <w:r>
-        <w:t>zone centrale : zone vide (qui servira à afficher le dialogue) et champ de formulaire pour envoyer une question.</w:t>
+      <w:proofErr w:type="gramStart"/>
+      <w:r>
+        <w:t>zone</w:t>
+      </w:r>
+      <w:proofErr w:type="gramEnd"/>
+      <w:r>
+        <w:t xml:space="preserve"> centrale : zone vide (qui servira à afficher le dialogue) et champ de formulaire pour envoyer une question.</w:t>
       </w:r>
     </w:p>
     <w:p>
@@ -6576,8 +6729,13 @@
           <w:numId w:val="45"/>
         </w:numPr>
       </w:pPr>
-      <w:r>
-        <w:t>footer : votre prénom &amp; nom, lien vers votre repository Github et autres réseaux sociaux si vous en avez</w:t>
+      <w:proofErr w:type="gramStart"/>
+      <w:r>
+        <w:t>footer</w:t>
+      </w:r>
+      <w:proofErr w:type="gramEnd"/>
+      <w:r>
+        <w:t xml:space="preserve"> : votre prénom &amp; nom, lien vers votre repository Github et autres réseaux sociaux si vous en avez</w:t>
       </w:r>
     </w:p>
     <w:p>
@@ -6601,7 +6759,15 @@
         <w:pStyle w:val="Corpsdetexte"/>
       </w:pPr>
       <w:r>
-        <w:t xml:space="preserve">Puis un nouveau message apparaît : "Bien sûr mon poussin ! La voici : 7 cité Paradis, 75010 Paris." En-dessous, une carte Google </w:t>
+        <w:t xml:space="preserve">Puis un nouveau message apparaît : "Bien sûr mon poussin ! La voici : 7 </w:t>
+      </w:r>
+      <w:proofErr w:type="gramStart"/>
+      <w:r>
+        <w:t>cité</w:t>
+      </w:r>
+      <w:proofErr w:type="gramEnd"/>
+      <w:r>
+        <w:t xml:space="preserve"> Paradis, 75010 Paris." En-dessous, une carte Google </w:t>
       </w:r>
       <w:proofErr w:type="spellStart"/>
       <w:r>
@@ -6799,7 +6965,15 @@
         <w:t>Bootstrap</w:t>
       </w:r>
       <w:r>
-        <w:t xml:space="preserve"> pour formatter la page en blocs pouvant s’adapter et ainsi avoir un tout « responsive ». (front-end).</w:t>
+        <w:t xml:space="preserve"> pour formatter la page en blocs pouvant s’adapter et ainsi avoir un tout « responsive ». (</w:t>
+      </w:r>
+      <w:proofErr w:type="gramStart"/>
+      <w:r>
+        <w:t>front</w:t>
+      </w:r>
+      <w:proofErr w:type="gramEnd"/>
+      <w:r>
+        <w:t>-end).</w:t>
       </w:r>
     </w:p>
     <w:p>
@@ -6950,7 +7124,13 @@
         <w:t>API externes</w:t>
       </w:r>
       <w:r>
-        <w:t> : GOOGLE MAPS et WIKIPEDIA.</w:t>
+        <w:t xml:space="preserve"> : </w:t>
+      </w:r>
+      <w:r>
+        <w:t>MAPBOX</w:t>
+      </w:r>
+      <w:r>
+        <w:t xml:space="preserve"> et WIKIPEDIA.</w:t>
       </w:r>
     </w:p>
     <w:p>
@@ -7197,10 +7377,10 @@
             <v:path o:extrusionok="f" gradientshapeok="t" o:connecttype="rect"/>
             <o:lock v:ext="edit" aspectratio="t"/>
           </v:shapetype>
-          <v:shape id="_x0000_i1025" type="#_x0000_t75" style="width:333.75pt;height:345pt" o:ole="">
-            <v:imagedata r:id="rId19" o:title=""/>
+          <v:shape id="_x0000_i1025" type="#_x0000_t75" style="width:333.7pt;height:345.1pt" o:ole="">
+            <v:imagedata r:id="rId24" o:title=""/>
           </v:shape>
-          <o:OLEObject Type="Embed" ProgID="Visio.Drawing.15" ShapeID="_x0000_i1025" DrawAspect="Content" ObjectID="_1664959360" r:id="rId20"/>
+          <o:OLEObject Type="Embed" ProgID="Visio.Drawing.15" ShapeID="_x0000_i1025" DrawAspect="Content" ObjectID="_1668363370" r:id="rId25"/>
         </w:object>
       </w:r>
     </w:p>
@@ -7270,20 +7450,13 @@
         <w:suppressAutoHyphens w:val="0"/>
         <w:jc w:val="both"/>
       </w:pPr>
+      <w:proofErr w:type="spellStart"/>
       <w:r>
         <w:rPr>
           <w:b/>
           <w:bCs/>
         </w:rPr>
-        <w:t xml:space="preserve">Google </w:t>
-      </w:r>
-      <w:proofErr w:type="spellStart"/>
-      <w:r>
-        <w:rPr>
-          <w:b/>
-          <w:bCs/>
-        </w:rPr>
-        <w:t>Maps</w:t>
+        <w:t>Geocoding</w:t>
       </w:r>
       <w:proofErr w:type="spellEnd"/>
       <w:r>
@@ -7300,6 +7473,17 @@
         <w:t xml:space="preserve">api </w:t>
       </w:r>
       <w:r>
+        <w:t xml:space="preserve">de </w:t>
+      </w:r>
+      <w:proofErr w:type="spellStart"/>
+      <w:r>
+        <w:t>Mapbox</w:t>
+      </w:r>
+      <w:proofErr w:type="spellEnd"/>
+      <w:r>
+        <w:t xml:space="preserve">, </w:t>
+      </w:r>
+      <w:r>
         <w:t>fournit</w:t>
       </w:r>
       <w:r>
@@ -7309,7 +7493,10 @@
         <w:t xml:space="preserve">selon les mots clefs proposés </w:t>
       </w:r>
       <w:r>
-        <w:t>et une carte de localisation.</w:t>
+        <w:t>et une carte de localisation</w:t>
+      </w:r>
+      <w:r>
+        <w:t>.</w:t>
       </w:r>
     </w:p>
     <w:p>
@@ -7392,7 +7579,23 @@
           <w:i/>
           <w:iCs/>
         </w:rPr>
-        <w:t xml:space="preserve"> PaaS(Platform as a Service) qui permet de déployer une application en ligne (Cloud), prenant en charge </w:t>
+        <w:t> </w:t>
+      </w:r>
+      <w:proofErr w:type="gramStart"/>
+      <w:r>
+        <w:rPr>
+          <w:i/>
+          <w:iCs/>
+        </w:rPr>
+        <w:t>PaaS(</w:t>
+      </w:r>
+      <w:proofErr w:type="gramEnd"/>
+      <w:r>
+        <w:rPr>
+          <w:i/>
+          <w:iCs/>
+        </w:rPr>
+        <w:t xml:space="preserve">Platform as a Service) qui permet de déployer une application en ligne (Cloud), prenant en charge </w:t>
       </w:r>
       <w:r>
         <w:rPr>
@@ -7924,7 +8127,15 @@
               <w:cnfStyle w:val="000000000000" w:firstRow="0" w:lastRow="0" w:firstColumn="0" w:lastColumn="0" w:oddVBand="0" w:evenVBand="0" w:oddHBand="0" w:evenHBand="0" w:firstRowFirstColumn="0" w:firstRowLastColumn="0" w:lastRowFirstColumn="0" w:lastRowLastColumn="0"/>
             </w:pPr>
             <w:r>
-              <w:t>Retourne une adresse (format [ ?]).</w:t>
+              <w:t xml:space="preserve">Retourne une adresse (format </w:t>
+            </w:r>
+            <w:proofErr w:type="gramStart"/>
+            <w:r>
+              <w:t>[ ?</w:t>
+            </w:r>
+            <w:proofErr w:type="gramEnd"/>
+            <w:r>
+              <w:t>]).</w:t>
             </w:r>
           </w:p>
           <w:p>
@@ -8109,10 +8320,10 @@
       </w:pPr>
       <w:r>
         <w:object w:dxaOrig="8476" w:dyaOrig="4981" w14:anchorId="45751A07">
-          <v:shape id="_x0000_i1026" type="#_x0000_t75" style="width:423.8pt;height:249.05pt" o:ole="">
-            <v:imagedata r:id="rId21" o:title=""/>
+          <v:shape id="_x0000_i1026" type="#_x0000_t75" style="width:423.55pt;height:249.25pt" o:ole="">
+            <v:imagedata r:id="rId26" o:title=""/>
           </v:shape>
-          <o:OLEObject Type="Embed" ProgID="Visio.Drawing.15" ShapeID="_x0000_i1026" DrawAspect="Content" ObjectID="_1664959361" r:id="rId22"/>
+          <o:OLEObject Type="Embed" ProgID="Visio.Drawing.15" ShapeID="_x0000_i1026" DrawAspect="Content" ObjectID="_1668363371" r:id="rId27"/>
         </w:object>
       </w:r>
     </w:p>
@@ -8225,8 +8436,8 @@
         <w:widowControl/>
         <w:suppressAutoHyphens w:val="0"/>
         <w:sectPr>
-          <w:footerReference w:type="default" r:id="rId23"/>
-          <w:footerReference w:type="first" r:id="rId24"/>
+          <w:footerReference w:type="default" r:id="rId28"/>
+          <w:footerReference w:type="first" r:id="rId29"/>
           <w:pgSz w:w="11906" w:h="16838"/>
           <w:pgMar w:top="1418" w:right="1134" w:bottom="1418" w:left="1134" w:header="1134" w:footer="284" w:gutter="0"/>
           <w:pgNumType w:start="1"/>
@@ -8243,10 +8454,10 @@
       </w:pPr>
       <w:r>
         <w:object w:dxaOrig="15195" w:dyaOrig="9481" w14:anchorId="67906A3E">
-          <v:shape id="_x0000_i1027" type="#_x0000_t75" style="width:699.75pt;height:436.6pt" o:ole="">
-            <v:imagedata r:id="rId25" o:title=""/>
+          <v:shape id="_x0000_i1027" type="#_x0000_t75" style="width:699.65pt;height:436.45pt" o:ole="">
+            <v:imagedata r:id="rId30" o:title=""/>
           </v:shape>
-          <o:OLEObject Type="Embed" ProgID="Visio.Drawing.15" ShapeID="_x0000_i1027" DrawAspect="Content" ObjectID="_1664959362" r:id="rId26"/>
+          <o:OLEObject Type="Embed" ProgID="Visio.Drawing.15" ShapeID="_x0000_i1027" DrawAspect="Content" ObjectID="_1668363372" r:id="rId31"/>
         </w:object>
       </w:r>
     </w:p>
@@ -8255,7 +8466,7 @@
         <w:pStyle w:val="Corpsdetexte"/>
         <w:jc w:val="right"/>
         <w:sectPr>
-          <w:headerReference w:type="default" r:id="rId27"/>
+          <w:headerReference w:type="default" r:id="rId32"/>
           <w:pgSz w:w="16838" w:h="11906" w:orient="landscape"/>
           <w:pgMar w:top="1418" w:right="1418" w:bottom="1418" w:left="1418" w:header="851" w:footer="284" w:gutter="0"/>
           <w:cols w:space="720"/>
@@ -8536,9 +8747,9 @@
         </w:rPr>
         <w:object w:dxaOrig="1440" w:dyaOrig="1440" w14:anchorId="3B273B8B">
           <v:shape id="_x0000_s1031" type="#_x0000_t75" style="position:absolute;left:0;text-align:left;margin-left:135.5pt;margin-top:.3pt;width:210.8pt;height:196.55pt;z-index:251693056;mso-position-horizontal:absolute;mso-position-horizontal-relative:text;mso-position-vertical:absolute;mso-position-vertical-relative:text">
-            <v:imagedata r:id="rId28" o:title=""/>
+            <v:imagedata r:id="rId33" o:title=""/>
           </v:shape>
-          <o:OLEObject Type="Embed" ProgID="Visio.Drawing.15" ShapeID="_x0000_s1031" DrawAspect="Content" ObjectID="_1664959366" r:id="rId29"/>
+          <o:OLEObject Type="Embed" ProgID="Visio.Drawing.15" ShapeID="_x0000_s1031" DrawAspect="Content" ObjectID="_1668363376" r:id="rId34"/>
         </w:object>
       </w:r>
     </w:p>
@@ -8558,10 +8769,10 @@
       </w:pPr>
       <w:r>
         <w:object w:dxaOrig="11655" w:dyaOrig="17595" w14:anchorId="095B16E0">
-          <v:shape id="_x0000_i1029" type="#_x0000_t75" style="width:448.15pt;height:676.55pt" o:ole="">
-            <v:imagedata r:id="rId30" o:title=""/>
+          <v:shape id="_x0000_i1029" type="#_x0000_t75" style="width:447.9pt;height:676.3pt" o:ole="">
+            <v:imagedata r:id="rId35" o:title=""/>
           </v:shape>
-          <o:OLEObject Type="Embed" ProgID="Visio.Drawing.15" ShapeID="_x0000_i1029" DrawAspect="Content" ObjectID="_1664959363" r:id="rId31"/>
+          <o:OLEObject Type="Embed" ProgID="Visio.Drawing.15" ShapeID="_x0000_i1029" DrawAspect="Content" ObjectID="_1668363373" r:id="rId36"/>
         </w:object>
       </w:r>
       <w:r>
@@ -8578,6 +8789,29 @@
         <w:t>Diagramme de séquence</w:t>
       </w:r>
       <w:bookmarkEnd w:id="33"/>
+    </w:p>
+    <w:p>
+      <w:pPr>
+        <w:pStyle w:val="Corpsdetexte"/>
+        <w:rPr>
+          <w:i/>
+          <w:iCs/>
+        </w:rPr>
+      </w:pPr>
+      <w:r>
+        <w:rPr>
+          <w:i/>
+          <w:iCs/>
+        </w:rPr>
+        <w:t>A venir</w:t>
+      </w:r>
+      <w:r>
+        <w:rPr>
+          <w:i/>
+          <w:iCs/>
+        </w:rPr>
+        <w:t>.</w:t>
+      </w:r>
     </w:p>
     <w:p>
       <w:pPr>
@@ -8732,10 +8966,10 @@
       </w:pPr>
       <w:r>
         <w:object w:dxaOrig="6136" w:dyaOrig="4891" w14:anchorId="62DB0E59">
-          <v:shape id="_x0000_i1030" type="#_x0000_t75" style="width:306.8pt;height:244.3pt" o:ole="">
-            <v:imagedata r:id="rId32" o:title=""/>
+          <v:shape id="_x0000_i1030" type="#_x0000_t75" style="width:306.85pt;height:244.3pt" o:ole="">
+            <v:imagedata r:id="rId37" o:title=""/>
           </v:shape>
-          <o:OLEObject Type="Embed" ProgID="Visio.Drawing.15" ShapeID="_x0000_i1030" DrawAspect="Content" ObjectID="_1664959364" r:id="rId33"/>
+          <o:OLEObject Type="Embed" ProgID="Visio.Drawing.15" ShapeID="_x0000_i1030" DrawAspect="Content" ObjectID="_1668363374" r:id="rId38"/>
         </w:object>
       </w:r>
       <w:r>
@@ -11607,7 +11841,7 @@
                           </pic:cNvPicPr>
                         </pic:nvPicPr>
                         <pic:blipFill>
-                          <a:blip r:embed="rId34" cstate="print">
+                          <a:blip r:embed="rId39" cstate="print">
                             <a:extLst>
                               <a:ext uri="{28A0092B-C50C-407E-A947-70E740481C1C}">
                                 <a14:useLocalDpi xmlns:a14="http://schemas.microsoft.com/office/drawing/2010/main" val="0"/>
@@ -11671,8 +11905,13 @@
             <w:pPr>
               <w:cnfStyle w:val="000000100000" w:firstRow="0" w:lastRow="0" w:firstColumn="0" w:lastColumn="0" w:oddVBand="0" w:evenVBand="0" w:oddHBand="1" w:evenHBand="0" w:firstRowFirstColumn="0" w:firstRowLastColumn="0" w:lastRowFirstColumn="0" w:lastRowLastColumn="0"/>
             </w:pPr>
-            <w:r>
-              <w:t>utilisateur.</w:t>
+            <w:proofErr w:type="gramStart"/>
+            <w:r>
+              <w:t>utilisateur</w:t>
+            </w:r>
+            <w:proofErr w:type="gramEnd"/>
+            <w:r>
+              <w:t>.</w:t>
             </w:r>
           </w:p>
         </w:tc>
@@ -11716,7 +11955,7 @@
                           </pic:cNvPicPr>
                         </pic:nvPicPr>
                         <pic:blipFill>
-                          <a:blip r:embed="rId35" cstate="print">
+                          <a:blip r:embed="rId40" cstate="print">
                             <a:extLst>
                               <a:ext uri="{28A0092B-C50C-407E-A947-70E740481C1C}">
                                 <a14:useLocalDpi xmlns:a14="http://schemas.microsoft.com/office/drawing/2010/main" val="0"/>
@@ -11780,8 +12019,13 @@
             <w:pPr>
               <w:cnfStyle w:val="000000000000" w:firstRow="0" w:lastRow="0" w:firstColumn="0" w:lastColumn="0" w:oddVBand="0" w:evenVBand="0" w:oddHBand="0" w:evenHBand="0" w:firstRowFirstColumn="0" w:firstRowLastColumn="0" w:lastRowFirstColumn="0" w:lastRowLastColumn="0"/>
             </w:pPr>
-            <w:r>
-              <w:t>je puisse envoyer une question à GrandPy Bot pour obtenir une adresse.</w:t>
+            <w:proofErr w:type="gramStart"/>
+            <w:r>
+              <w:t>je</w:t>
+            </w:r>
+            <w:proofErr w:type="gramEnd"/>
+            <w:r>
+              <w:t xml:space="preserve"> puisse envoyer une question à GrandPy Bot pour obtenir une adresse.</w:t>
             </w:r>
           </w:p>
         </w:tc>
@@ -11826,7 +12070,7 @@
                           </pic:cNvPicPr>
                         </pic:nvPicPr>
                         <pic:blipFill>
-                          <a:blip r:embed="rId36" cstate="print">
+                          <a:blip r:embed="rId41" cstate="print">
                             <a:extLst>
                               <a:ext uri="{28A0092B-C50C-407E-A947-70E740481C1C}">
                                 <a14:useLocalDpi xmlns:a14="http://schemas.microsoft.com/office/drawing/2010/main" val="0"/>
@@ -11890,8 +12134,13 @@
             <w:pPr>
               <w:cnfStyle w:val="000000100000" w:firstRow="0" w:lastRow="0" w:firstColumn="0" w:lastColumn="0" w:oddVBand="0" w:evenVBand="0" w:oddHBand="1" w:evenHBand="0" w:firstRowFirstColumn="0" w:firstRowLastColumn="0" w:lastRowFirstColumn="0" w:lastRowLastColumn="0"/>
             </w:pPr>
-            <w:r>
-              <w:t>d’obtenir l’adresse, une carte et une histoire de GrandPy Bot à propos du lieu.</w:t>
+            <w:proofErr w:type="gramStart"/>
+            <w:r>
+              <w:t>d’obtenir</w:t>
+            </w:r>
+            <w:proofErr w:type="gramEnd"/>
+            <w:r>
+              <w:t xml:space="preserve"> l’adresse, une carte et une histoire de GrandPy Bot à propos du lieu.</w:t>
             </w:r>
           </w:p>
         </w:tc>
@@ -11955,7 +12204,7 @@
                           </pic:cNvPicPr>
                         </pic:nvPicPr>
                         <pic:blipFill rotWithShape="1">
-                          <a:blip r:embed="rId37">
+                          <a:blip r:embed="rId42">
                             <a:extLst>
                               <a:ext uri="{28A0092B-C50C-407E-A947-70E740481C1C}">
                                 <a14:useLocalDpi xmlns:a14="http://schemas.microsoft.com/office/drawing/2010/main" val="0"/>
@@ -12023,8 +12272,13 @@
             <w:pPr>
               <w:cnfStyle w:val="000000100000" w:firstRow="0" w:lastRow="0" w:firstColumn="0" w:lastColumn="0" w:oddVBand="0" w:evenVBand="0" w:oddHBand="1" w:evenHBand="0" w:firstRowFirstColumn="0" w:firstRowLastColumn="0" w:lastRowFirstColumn="0" w:lastRowLastColumn="0"/>
             </w:pPr>
-            <w:r>
-              <w:t xml:space="preserve">j’ai </w:t>
+            <w:proofErr w:type="gramStart"/>
+            <w:r>
+              <w:t>j’ai</w:t>
+            </w:r>
+            <w:proofErr w:type="gramEnd"/>
+            <w:r>
+              <w:t xml:space="preserve"> </w:t>
             </w:r>
             <w:r>
               <w:t>saisi</w:t>
@@ -12071,7 +12325,7 @@
                           </pic:cNvPicPr>
                         </pic:nvPicPr>
                         <pic:blipFill>
-                          <a:blip r:embed="rId38">
+                          <a:blip r:embed="rId43">
                             <a:extLst>
                               <a:ext uri="{28A0092B-C50C-407E-A947-70E740481C1C}">
                                 <a14:useLocalDpi xmlns:a14="http://schemas.microsoft.com/office/drawing/2010/main" val="0"/>
@@ -12136,8 +12390,13 @@
             <w:pPr>
               <w:cnfStyle w:val="000000000000" w:firstRow="0" w:lastRow="0" w:firstColumn="0" w:lastColumn="0" w:oddVBand="0" w:evenVBand="0" w:oddHBand="0" w:evenHBand="0" w:firstRowFirstColumn="0" w:firstRowLastColumn="0" w:lastRowFirstColumn="0" w:lastRowLastColumn="0"/>
             </w:pPr>
-            <w:r>
-              <w:t>je clique sur « </w:t>
+            <w:proofErr w:type="gramStart"/>
+            <w:r>
+              <w:t>je</w:t>
+            </w:r>
+            <w:proofErr w:type="gramEnd"/>
+            <w:r>
+              <w:t xml:space="preserve"> clique sur « </w:t>
             </w:r>
             <w:r>
               <w:t>envoyer</w:t>
@@ -12190,7 +12449,7 @@
                           </pic:cNvPicPr>
                         </pic:nvPicPr>
                         <pic:blipFill rotWithShape="1">
-                          <a:blip r:embed="rId39">
+                          <a:blip r:embed="rId44">
                             <a:extLst>
                               <a:ext uri="{28A0092B-C50C-407E-A947-70E740481C1C}">
                                 <a14:useLocalDpi xmlns:a14="http://schemas.microsoft.com/office/drawing/2010/main" val="0"/>
@@ -12258,8 +12517,13 @@
             <w:pPr>
               <w:cnfStyle w:val="000000100000" w:firstRow="0" w:lastRow="0" w:firstColumn="0" w:lastColumn="0" w:oddVBand="0" w:evenVBand="0" w:oddHBand="1" w:evenHBand="0" w:firstRowFirstColumn="0" w:firstRowLastColumn="0" w:lastRowFirstColumn="0" w:lastRowLastColumn="0"/>
             </w:pPr>
-            <w:r>
-              <w:t>une réponse pour l’adresse, la carte et une histoire de GrandPy</w:t>
+            <w:proofErr w:type="gramStart"/>
+            <w:r>
+              <w:t>une</w:t>
+            </w:r>
+            <w:proofErr w:type="gramEnd"/>
+            <w:r>
+              <w:t xml:space="preserve"> réponse pour l’adresse, la carte et une histoire de GrandPy</w:t>
             </w:r>
             <w:r>
               <w:t>.</w:t>
@@ -14139,7 +14403,7 @@
                           </pic:cNvPicPr>
                         </pic:nvPicPr>
                         <pic:blipFill>
-                          <a:blip r:embed="rId34" cstate="print">
+                          <a:blip r:embed="rId39" cstate="print">
                             <a:extLst>
                               <a:ext uri="{28A0092B-C50C-407E-A947-70E740481C1C}">
                                 <a14:useLocalDpi xmlns:a14="http://schemas.microsoft.com/office/drawing/2010/main" val="0"/>
@@ -14203,9 +14467,11 @@
             <w:pPr>
               <w:cnfStyle w:val="000000100000" w:firstRow="0" w:lastRow="0" w:firstColumn="0" w:lastColumn="0" w:oddVBand="0" w:evenVBand="0" w:oddHBand="1" w:evenHBand="0" w:firstRowFirstColumn="0" w:firstRowLastColumn="0" w:lastRowFirstColumn="0" w:lastRowLastColumn="0"/>
             </w:pPr>
+            <w:proofErr w:type="gramStart"/>
             <w:r>
               <w:t>utilisateur</w:t>
             </w:r>
+            <w:proofErr w:type="gramEnd"/>
           </w:p>
         </w:tc>
       </w:tr>
@@ -14248,7 +14514,7 @@
                           </pic:cNvPicPr>
                         </pic:nvPicPr>
                         <pic:blipFill>
-                          <a:blip r:embed="rId35" cstate="print">
+                          <a:blip r:embed="rId40" cstate="print">
                             <a:extLst>
                               <a:ext uri="{28A0092B-C50C-407E-A947-70E740481C1C}">
                                 <a14:useLocalDpi xmlns:a14="http://schemas.microsoft.com/office/drawing/2010/main" val="0"/>
@@ -14312,8 +14578,13 @@
             <w:pPr>
               <w:cnfStyle w:val="000000000000" w:firstRow="0" w:lastRow="0" w:firstColumn="0" w:lastColumn="0" w:oddVBand="0" w:evenVBand="0" w:oddHBand="0" w:evenHBand="0" w:firstRowFirstColumn="0" w:firstRowLastColumn="0" w:lastRowFirstColumn="0" w:lastRowLastColumn="0"/>
             </w:pPr>
-            <w:r>
-              <w:t>je puisse obtenir une nouvelle page d’accueil.</w:t>
+            <w:proofErr w:type="gramStart"/>
+            <w:r>
+              <w:t>je</w:t>
+            </w:r>
+            <w:proofErr w:type="gramEnd"/>
+            <w:r>
+              <w:t xml:space="preserve"> puisse obtenir une nouvelle page d’accueil.</w:t>
             </w:r>
           </w:p>
         </w:tc>
@@ -14358,7 +14629,7 @@
                           </pic:cNvPicPr>
                         </pic:nvPicPr>
                         <pic:blipFill>
-                          <a:blip r:embed="rId36" cstate="print">
+                          <a:blip r:embed="rId41" cstate="print">
                             <a:extLst>
                               <a:ext uri="{28A0092B-C50C-407E-A947-70E740481C1C}">
                                 <a14:useLocalDpi xmlns:a14="http://schemas.microsoft.com/office/drawing/2010/main" val="0"/>
@@ -14422,8 +14693,13 @@
             <w:pPr>
               <w:cnfStyle w:val="000000100000" w:firstRow="0" w:lastRow="0" w:firstColumn="0" w:lastColumn="0" w:oddVBand="0" w:evenVBand="0" w:oddHBand="1" w:evenHBand="0" w:firstRowFirstColumn="0" w:firstRowLastColumn="0" w:lastRowFirstColumn="0" w:lastRowLastColumn="0"/>
             </w:pPr>
-            <w:r>
-              <w:t>de commencer un nouveau dialogue avec GrandPy.</w:t>
+            <w:proofErr w:type="gramStart"/>
+            <w:r>
+              <w:t>de</w:t>
+            </w:r>
+            <w:proofErr w:type="gramEnd"/>
+            <w:r>
+              <w:t xml:space="preserve"> commencer un nouveau dialogue avec GrandPy.</w:t>
             </w:r>
           </w:p>
         </w:tc>
@@ -14487,7 +14763,7 @@
                           </pic:cNvPicPr>
                         </pic:nvPicPr>
                         <pic:blipFill rotWithShape="1">
-                          <a:blip r:embed="rId37">
+                          <a:blip r:embed="rId42">
                             <a:extLst>
                               <a:ext uri="{28A0092B-C50C-407E-A947-70E740481C1C}">
                                 <a14:useLocalDpi xmlns:a14="http://schemas.microsoft.com/office/drawing/2010/main" val="0"/>
@@ -14555,8 +14831,13 @@
             <w:pPr>
               <w:cnfStyle w:val="000000100000" w:firstRow="0" w:lastRow="0" w:firstColumn="0" w:lastColumn="0" w:oddVBand="0" w:evenVBand="0" w:oddHBand="1" w:evenHBand="0" w:firstRowFirstColumn="0" w:firstRowLastColumn="0" w:lastRowFirstColumn="0" w:lastRowLastColumn="0"/>
             </w:pPr>
-            <w:r>
-              <w:t>je suis sur la page web.</w:t>
+            <w:proofErr w:type="gramStart"/>
+            <w:r>
+              <w:t>je</w:t>
+            </w:r>
+            <w:proofErr w:type="gramEnd"/>
+            <w:r>
+              <w:t xml:space="preserve"> suis sur la page web.</w:t>
             </w:r>
           </w:p>
         </w:tc>
@@ -14597,7 +14878,7 @@
                           </pic:cNvPicPr>
                         </pic:nvPicPr>
                         <pic:blipFill>
-                          <a:blip r:embed="rId38">
+                          <a:blip r:embed="rId43">
                             <a:extLst>
                               <a:ext uri="{28A0092B-C50C-407E-A947-70E740481C1C}">
                                 <a14:useLocalDpi xmlns:a14="http://schemas.microsoft.com/office/drawing/2010/main" val="0"/>
@@ -14662,8 +14943,13 @@
             <w:pPr>
               <w:cnfStyle w:val="000000000000" w:firstRow="0" w:lastRow="0" w:firstColumn="0" w:lastColumn="0" w:oddVBand="0" w:evenVBand="0" w:oddHBand="0" w:evenHBand="0" w:firstRowFirstColumn="0" w:firstRowLastColumn="0" w:lastRowFirstColumn="0" w:lastRowLastColumn="0"/>
             </w:pPr>
-            <w:r>
-              <w:t>je demande à actualiser la page.</w:t>
+            <w:proofErr w:type="gramStart"/>
+            <w:r>
+              <w:t>je</w:t>
+            </w:r>
+            <w:proofErr w:type="gramEnd"/>
+            <w:r>
+              <w:t xml:space="preserve"> demande à actualiser la page.</w:t>
             </w:r>
           </w:p>
         </w:tc>
@@ -14707,7 +14993,7 @@
                           </pic:cNvPicPr>
                         </pic:nvPicPr>
                         <pic:blipFill rotWithShape="1">
-                          <a:blip r:embed="rId39">
+                          <a:blip r:embed="rId44">
                             <a:extLst>
                               <a:ext uri="{28A0092B-C50C-407E-A947-70E740481C1C}">
                                 <a14:useLocalDpi xmlns:a14="http://schemas.microsoft.com/office/drawing/2010/main" val="0"/>
@@ -14775,8 +15061,13 @@
             <w:pPr>
               <w:cnfStyle w:val="000000100000" w:firstRow="0" w:lastRow="0" w:firstColumn="0" w:lastColumn="0" w:oddVBand="0" w:evenVBand="0" w:oddHBand="1" w:evenHBand="0" w:firstRowFirstColumn="0" w:firstRowLastColumn="0" w:lastRowFirstColumn="0" w:lastRowLastColumn="0"/>
             </w:pPr>
-            <w:r>
-              <w:t>une nouvelle page d’accueil vierge de toutes données de ma session précédente.</w:t>
+            <w:proofErr w:type="gramStart"/>
+            <w:r>
+              <w:t>une</w:t>
+            </w:r>
+            <w:proofErr w:type="gramEnd"/>
+            <w:r>
+              <w:t xml:space="preserve"> nouvelle page d’accueil vierge de toutes données de ma session précédente.</w:t>
             </w:r>
           </w:p>
         </w:tc>
@@ -14797,7 +15088,7 @@
     <w:p>
       <w:pPr>
         <w:sectPr>
-          <w:headerReference w:type="default" r:id="rId40"/>
+          <w:headerReference w:type="default" r:id="rId45"/>
           <w:pgSz w:w="11906" w:h="16838"/>
           <w:pgMar w:top="1418" w:right="1134" w:bottom="1418" w:left="1134" w:header="1134" w:footer="284" w:gutter="0"/>
           <w:cols w:space="720"/>
@@ -15250,7 +15541,21 @@
               <w:rPr>
                 <w:kern w:val="2"/>
               </w:rPr>
-              <w:t>Platform as a Service</w:t>
+              <w:t xml:space="preserve">Platform </w:t>
+            </w:r>
+            <w:proofErr w:type="gramStart"/>
+            <w:r>
+              <w:rPr>
+                <w:kern w:val="2"/>
+              </w:rPr>
+              <w:t>as</w:t>
+            </w:r>
+            <w:proofErr w:type="gramEnd"/>
+            <w:r>
+              <w:rPr>
+                <w:kern w:val="2"/>
+              </w:rPr>
+              <w:t xml:space="preserve"> a Service</w:t>
             </w:r>
           </w:p>
         </w:tc>
@@ -15296,73 +15601,6 @@
                 <w:kern w:val="2"/>
               </w:rPr>
               <w:t>-</w:t>
-            </w:r>
-          </w:p>
-        </w:tc>
-      </w:tr>
-      <w:tr>
-        <w:trPr>
-          <w:cnfStyle w:val="000000100000" w:firstRow="0" w:lastRow="0" w:firstColumn="0" w:lastColumn="0" w:oddVBand="0" w:evenVBand="0" w:oddHBand="1" w:evenHBand="0" w:firstRowFirstColumn="0" w:firstRowLastColumn="0" w:lastRowFirstColumn="0" w:lastRowLastColumn="0"/>
-        </w:trPr>
-        <w:tc>
-          <w:tcPr>
-            <w:cnfStyle w:val="001000000000" w:firstRow="0" w:lastRow="0" w:firstColumn="1" w:lastColumn="0" w:oddVBand="0" w:evenVBand="0" w:oddHBand="0" w:evenHBand="0" w:firstRowFirstColumn="0" w:firstRowLastColumn="0" w:lastRowFirstColumn="0" w:lastRowLastColumn="0"/>
-            <w:tcW w:w="3539" w:type="dxa"/>
-          </w:tcPr>
-          <w:p>
-            <w:pPr>
-              <w:pStyle w:val="Corpsdetexte"/>
-              <w:rPr>
-                <w:kern w:val="2"/>
-              </w:rPr>
-            </w:pPr>
-            <w:r>
-              <w:rPr>
-                <w:kern w:val="2"/>
-              </w:rPr>
-              <w:t>Serveur base de données</w:t>
-            </w:r>
-          </w:p>
-        </w:tc>
-        <w:tc>
-          <w:tcPr>
-            <w:tcW w:w="2893" w:type="dxa"/>
-          </w:tcPr>
-          <w:p>
-            <w:pPr>
-              <w:pStyle w:val="Corpsdetexte"/>
-              <w:jc w:val="right"/>
-              <w:cnfStyle w:val="000000100000" w:firstRow="0" w:lastRow="0" w:firstColumn="0" w:lastColumn="0" w:oddVBand="0" w:evenVBand="0" w:oddHBand="1" w:evenHBand="0" w:firstRowFirstColumn="0" w:firstRowLastColumn="0" w:lastRowFirstColumn="0" w:lastRowLastColumn="0"/>
-              <w:rPr>
-                <w:kern w:val="2"/>
-              </w:rPr>
-            </w:pPr>
-            <w:r>
-              <w:rPr>
-                <w:color w:val="auto"/>
-                <w:kern w:val="2"/>
-              </w:rPr>
-              <w:t>PostgreSQL</w:t>
-            </w:r>
-          </w:p>
-        </w:tc>
-        <w:tc>
-          <w:tcPr>
-            <w:tcW w:w="3196" w:type="dxa"/>
-          </w:tcPr>
-          <w:p>
-            <w:pPr>
-              <w:pStyle w:val="Corpsdetexte"/>
-              <w:cnfStyle w:val="000000100000" w:firstRow="0" w:lastRow="0" w:firstColumn="0" w:lastColumn="0" w:oddVBand="0" w:evenVBand="0" w:oddHBand="1" w:evenHBand="0" w:firstRowFirstColumn="0" w:firstRowLastColumn="0" w:lastRowFirstColumn="0" w:lastRowLastColumn="0"/>
-              <w:rPr>
-                <w:kern w:val="2"/>
-              </w:rPr>
-            </w:pPr>
-            <w:r>
-              <w:rPr>
-                <w:kern w:val="2"/>
-              </w:rPr>
-              <w:t>12.3</w:t>
             </w:r>
           </w:p>
         </w:tc>
@@ -15470,7 +15708,7 @@
         <w:widowControl/>
         <w:suppressAutoHyphens w:val="0"/>
         <w:sectPr>
-          <w:headerReference w:type="default" r:id="rId41"/>
+          <w:headerReference w:type="default" r:id="rId46"/>
           <w:pgSz w:w="11906" w:h="16838"/>
           <w:pgMar w:top="1418" w:right="1134" w:bottom="1418" w:left="1134" w:header="1134" w:footer="284" w:gutter="0"/>
           <w:cols w:space="720"/>
@@ -15482,7 +15720,7 @@
       <w:pPr>
         <w:jc w:val="both"/>
         <w:sectPr>
-          <w:headerReference w:type="default" r:id="rId42"/>
+          <w:headerReference w:type="default" r:id="rId47"/>
           <w:pgSz w:w="16838" w:h="11906" w:orient="landscape"/>
           <w:pgMar w:top="1134" w:right="1418" w:bottom="1134" w:left="1418" w:header="1134" w:footer="284" w:gutter="0"/>
           <w:cols w:space="720"/>
@@ -15490,11 +15728,11 @@
         </w:sectPr>
       </w:pPr>
       <w:r>
-        <w:object w:dxaOrig="15376" w:dyaOrig="9406" w14:anchorId="4D0CF8A8">
-          <v:shape id="_x0000_i1031" type="#_x0000_t75" style="width:699.6pt;height:428.45pt" o:ole="">
-            <v:imagedata r:id="rId43" o:title=""/>
+        <w:object w:dxaOrig="15375" w:dyaOrig="9405" w14:anchorId="4D0CF8A8">
+          <v:shape id="_x0000_i1038" type="#_x0000_t75" style="width:699.65pt;height:428.5pt" o:ole="">
+            <v:imagedata r:id="rId48" o:title=""/>
           </v:shape>
-          <o:OLEObject Type="Embed" ProgID="Visio.Drawing.15" ShapeID="_x0000_i1031" DrawAspect="Content" ObjectID="_1664959365" r:id="rId44"/>
+          <o:OLEObject Type="Embed" ProgID="Visio.Drawing.15" ShapeID="_x0000_i1038" DrawAspect="Content" ObjectID="_1668363375" r:id="rId49"/>
         </w:object>
       </w:r>
     </w:p>
@@ -15660,7 +15898,15 @@
         <w:t>PaaS</w:t>
       </w:r>
       <w:r>
-        <w:t xml:space="preserve"> (Platform as a Service) : </w:t>
+        <w:t xml:space="preserve"> (Platform </w:t>
+      </w:r>
+      <w:proofErr w:type="gramStart"/>
+      <w:r>
+        <w:t>as</w:t>
+      </w:r>
+      <w:proofErr w:type="gramEnd"/>
+      <w:r>
+        <w:t xml:space="preserve"> a Service) : </w:t>
       </w:r>
       <w:r>
         <w:rPr>
@@ -18039,7 +18285,7 @@
                           </pic:cNvPicPr>
                         </pic:nvPicPr>
                         <pic:blipFill>
-                          <a:blip r:embed="rId34" cstate="print">
+                          <a:blip r:embed="rId39" cstate="print">
                             <a:extLst>
                               <a:ext uri="{28A0092B-C50C-407E-A947-70E740481C1C}">
                                 <a14:useLocalDpi xmlns:a14="http://schemas.microsoft.com/office/drawing/2010/main" val="0"/>
@@ -18160,7 +18406,7 @@
                           </pic:cNvPicPr>
                         </pic:nvPicPr>
                         <pic:blipFill>
-                          <a:blip r:embed="rId35" cstate="print">
+                          <a:blip r:embed="rId40" cstate="print">
                             <a:extLst>
                               <a:ext uri="{28A0092B-C50C-407E-A947-70E740481C1C}">
                                 <a14:useLocalDpi xmlns:a14="http://schemas.microsoft.com/office/drawing/2010/main" val="0"/>
@@ -18282,7 +18528,7 @@
                           </pic:cNvPicPr>
                         </pic:nvPicPr>
                         <pic:blipFill>
-                          <a:blip r:embed="rId36" cstate="print">
+                          <a:blip r:embed="rId41" cstate="print">
                             <a:extLst>
                               <a:ext uri="{28A0092B-C50C-407E-A947-70E740481C1C}">
                                 <a14:useLocalDpi xmlns:a14="http://schemas.microsoft.com/office/drawing/2010/main" val="0"/>
@@ -18429,7 +18675,7 @@
                           </pic:cNvPicPr>
                         </pic:nvPicPr>
                         <pic:blipFill rotWithShape="1">
-                          <a:blip r:embed="rId37">
+                          <a:blip r:embed="rId42">
                             <a:extLst>
                               <a:ext uri="{28A0092B-C50C-407E-A947-70E740481C1C}">
                                 <a14:useLocalDpi xmlns:a14="http://schemas.microsoft.com/office/drawing/2010/main" val="0"/>
@@ -18551,7 +18797,7 @@
                           </pic:cNvPicPr>
                         </pic:nvPicPr>
                         <pic:blipFill>
-                          <a:blip r:embed="rId38">
+                          <a:blip r:embed="rId43">
                             <a:extLst>
                               <a:ext uri="{28A0092B-C50C-407E-A947-70E740481C1C}">
                                 <a14:useLocalDpi xmlns:a14="http://schemas.microsoft.com/office/drawing/2010/main" val="0"/>
@@ -18673,7 +18919,7 @@
                           </pic:cNvPicPr>
                         </pic:nvPicPr>
                         <pic:blipFill rotWithShape="1">
-                          <a:blip r:embed="rId39">
+                          <a:blip r:embed="rId44">
                             <a:extLst>
                               <a:ext uri="{28A0092B-C50C-407E-A947-70E740481C1C}">
                                 <a14:useLocalDpi xmlns:a14="http://schemas.microsoft.com/office/drawing/2010/main" val="0"/>
@@ -18758,7 +19004,7 @@
     </w:tbl>
     <w:p/>
     <w:sectPr>
-      <w:headerReference w:type="default" r:id="rId45"/>
+      <w:headerReference w:type="default" r:id="rId50"/>
       <w:pgSz w:w="11906" w:h="16838"/>
       <w:pgMar w:top="1418" w:right="1134" w:bottom="1418" w:left="1134" w:header="1134" w:footer="284" w:gutter="0"/>
       <w:cols w:space="720"/>
@@ -18792,13 +19038,33 @@
   <w:p>
     <w:pPr>
       <w:pStyle w:val="Pieddepage"/>
+    </w:pPr>
+  </w:p>
+</w:ftr>
+</file>
+
+<file path=word/footer2.xml><?xml version="1.0" encoding="utf-8"?>
+<w:ftr xmlns:wpc="http://schemas.microsoft.com/office/word/2010/wordprocessingCanvas" xmlns:cx="http://schemas.microsoft.com/office/drawing/2014/chartex" xmlns:cx1="http://schemas.microsoft.com/office/drawing/2015/9/8/chartex" xmlns:cx2="http://schemas.microsoft.com/office/drawing/2015/10/21/chartex" xmlns:cx3="http://schemas.microsoft.com/office/drawing/2016/5/9/chartex" xmlns:cx4="http://schemas.microsoft.com/office/drawing/2016/5/10/chartex" xmlns:cx5="http://schemas.microsoft.com/office/drawing/2016/5/11/chartex" xmlns:cx6="http://schemas.microsoft.com/office/drawing/2016/5/12/chartex" xmlns:cx7="http://schemas.microsoft.com/office/drawing/2016/5/13/chartex" xmlns:cx8="http://schemas.microsoft.com/office/drawing/2016/5/14/chartex" xmlns:mc="http://schemas.openxmlformats.org/markup-compatibility/2006" xmlns:aink="http://schemas.microsoft.com/office/drawing/2016/ink" xmlns:am3d="http://schemas.microsoft.com/office/drawing/2017/model3d" xmlns:o="urn:schemas-microsoft-com:office:office" xmlns:r="http://schemas.openxmlformats.org/officeDocument/2006/relationships" xmlns:m="http://schemas.openxmlformats.org/officeDocument/2006/math" xmlns:v="urn:schemas-microsoft-com:vml" xmlns:wp14="http://schemas.microsoft.com/office/word/2010/wordprocessingDrawing" xmlns:wp="http://schemas.openxmlformats.org/drawingml/2006/wordprocessingDrawing" xmlns:w10="urn:schemas-microsoft-com:office:word" xmlns:w="http://schemas.openxmlformats.org/wordprocessingml/2006/main" xmlns:w14="http://schemas.microsoft.com/office/word/2010/wordml" xmlns:w15="http://schemas.microsoft.com/office/word/2012/wordml" xmlns:w16cex="http://schemas.microsoft.com/office/word/2018/wordml/cex" xmlns:w16cid="http://schemas.microsoft.com/office/word/2016/wordml/cid" xmlns:w16="http://schemas.microsoft.com/office/word/2018/wordml" xmlns:w16se="http://schemas.microsoft.com/office/word/2015/wordml/symex" xmlns:wpg="http://schemas.microsoft.com/office/word/2010/wordprocessingGroup" xmlns:wpi="http://schemas.microsoft.com/office/word/2010/wordprocessingInk" xmlns:wne="http://schemas.microsoft.com/office/word/2006/wordml" xmlns:wps="http://schemas.microsoft.com/office/word/2010/wordprocessingShape" mc:Ignorable="w14 w15 w16se w16cid w16 w16cex wp14">
+  <w:p>
+    <w:pPr>
+      <w:pStyle w:val="Pieddepage"/>
       <w:jc w:val="center"/>
     </w:pPr>
   </w:p>
 </w:ftr>
 </file>
 
-<file path=word/footer2.xml><?xml version="1.0" encoding="utf-8"?>
+<file path=word/footer3.xml><?xml version="1.0" encoding="utf-8"?>
+<w:ftr xmlns:wpc="http://schemas.microsoft.com/office/word/2010/wordprocessingCanvas" xmlns:cx="http://schemas.microsoft.com/office/drawing/2014/chartex" xmlns:cx1="http://schemas.microsoft.com/office/drawing/2015/9/8/chartex" xmlns:cx2="http://schemas.microsoft.com/office/drawing/2015/10/21/chartex" xmlns:cx3="http://schemas.microsoft.com/office/drawing/2016/5/9/chartex" xmlns:cx4="http://schemas.microsoft.com/office/drawing/2016/5/10/chartex" xmlns:cx5="http://schemas.microsoft.com/office/drawing/2016/5/11/chartex" xmlns:cx6="http://schemas.microsoft.com/office/drawing/2016/5/12/chartex" xmlns:cx7="http://schemas.microsoft.com/office/drawing/2016/5/13/chartex" xmlns:cx8="http://schemas.microsoft.com/office/drawing/2016/5/14/chartex" xmlns:mc="http://schemas.openxmlformats.org/markup-compatibility/2006" xmlns:aink="http://schemas.microsoft.com/office/drawing/2016/ink" xmlns:am3d="http://schemas.microsoft.com/office/drawing/2017/model3d" xmlns:o="urn:schemas-microsoft-com:office:office" xmlns:r="http://schemas.openxmlformats.org/officeDocument/2006/relationships" xmlns:m="http://schemas.openxmlformats.org/officeDocument/2006/math" xmlns:v="urn:schemas-microsoft-com:vml" xmlns:wp14="http://schemas.microsoft.com/office/word/2010/wordprocessingDrawing" xmlns:wp="http://schemas.openxmlformats.org/drawingml/2006/wordprocessingDrawing" xmlns:w10="urn:schemas-microsoft-com:office:word" xmlns:w="http://schemas.openxmlformats.org/wordprocessingml/2006/main" xmlns:w14="http://schemas.microsoft.com/office/word/2010/wordml" xmlns:w15="http://schemas.microsoft.com/office/word/2012/wordml" xmlns:w16cex="http://schemas.microsoft.com/office/word/2018/wordml/cex" xmlns:w16cid="http://schemas.microsoft.com/office/word/2016/wordml/cid" xmlns:w16="http://schemas.microsoft.com/office/word/2018/wordml" xmlns:w16se="http://schemas.microsoft.com/office/word/2015/wordml/symex" xmlns:wpg="http://schemas.microsoft.com/office/word/2010/wordprocessingGroup" xmlns:wpi="http://schemas.microsoft.com/office/word/2010/wordprocessingInk" xmlns:wne="http://schemas.microsoft.com/office/word/2006/wordml" xmlns:wps="http://schemas.microsoft.com/office/word/2010/wordprocessingShape" mc:Ignorable="w14 w15 w16se w16cid w16 w16cex wp14">
+  <w:p>
+    <w:pPr>
+      <w:pStyle w:val="Pieddepage"/>
+    </w:pPr>
+  </w:p>
+</w:ftr>
+</file>
+
+<file path=word/footer4.xml><?xml version="1.0" encoding="utf-8"?>
 <w:ftr xmlns:wpc="http://schemas.microsoft.com/office/word/2010/wordprocessingCanvas" xmlns:cx="http://schemas.microsoft.com/office/drawing/2014/chartex" xmlns:cx1="http://schemas.microsoft.com/office/drawing/2015/9/8/chartex" xmlns:cx2="http://schemas.microsoft.com/office/drawing/2015/10/21/chartex" xmlns:cx3="http://schemas.microsoft.com/office/drawing/2016/5/9/chartex" xmlns:cx4="http://schemas.microsoft.com/office/drawing/2016/5/10/chartex" xmlns:cx5="http://schemas.microsoft.com/office/drawing/2016/5/11/chartex" xmlns:cx6="http://schemas.microsoft.com/office/drawing/2016/5/12/chartex" xmlns:cx7="http://schemas.microsoft.com/office/drawing/2016/5/13/chartex" xmlns:cx8="http://schemas.microsoft.com/office/drawing/2016/5/14/chartex" xmlns:mc="http://schemas.openxmlformats.org/markup-compatibility/2006" xmlns:aink="http://schemas.microsoft.com/office/drawing/2016/ink" xmlns:am3d="http://schemas.microsoft.com/office/drawing/2017/model3d" xmlns:o="urn:schemas-microsoft-com:office:office" xmlns:r="http://schemas.openxmlformats.org/officeDocument/2006/relationships" xmlns:m="http://schemas.openxmlformats.org/officeDocument/2006/math" xmlns:v="urn:schemas-microsoft-com:vml" xmlns:wp14="http://schemas.microsoft.com/office/word/2010/wordprocessingDrawing" xmlns:wp="http://schemas.openxmlformats.org/drawingml/2006/wordprocessingDrawing" xmlns:w10="urn:schemas-microsoft-com:office:word" xmlns:w="http://schemas.openxmlformats.org/wordprocessingml/2006/main" xmlns:w14="http://schemas.microsoft.com/office/word/2010/wordml" xmlns:w15="http://schemas.microsoft.com/office/word/2012/wordml" xmlns:w16cex="http://schemas.microsoft.com/office/word/2018/wordml/cex" xmlns:w16cid="http://schemas.microsoft.com/office/word/2016/wordml/cid" xmlns:w16="http://schemas.microsoft.com/office/word/2018/wordml" xmlns:w16se="http://schemas.microsoft.com/office/word/2015/wordml/symex" xmlns:wpg="http://schemas.microsoft.com/office/word/2010/wordprocessingGroup" xmlns:wpi="http://schemas.microsoft.com/office/word/2010/wordprocessingInk" xmlns:wne="http://schemas.microsoft.com/office/word/2006/wordml" xmlns:wps="http://schemas.microsoft.com/office/word/2010/wordprocessingShape" mc:Ignorable="w14 w15 w16se w16cid w16 w16cex wp14">
   <w:tbl>
     <w:tblPr>
@@ -18993,7 +19259,7 @@
 </w:ftr>
 </file>
 
-<file path=word/footer3.xml><?xml version="1.0" encoding="utf-8"?>
+<file path=word/footer5.xml><?xml version="1.0" encoding="utf-8"?>
 <w:ftr xmlns:wpc="http://schemas.microsoft.com/office/word/2010/wordprocessingCanvas" xmlns:cx="http://schemas.microsoft.com/office/drawing/2014/chartex" xmlns:cx1="http://schemas.microsoft.com/office/drawing/2015/9/8/chartex" xmlns:cx2="http://schemas.microsoft.com/office/drawing/2015/10/21/chartex" xmlns:cx3="http://schemas.microsoft.com/office/drawing/2016/5/9/chartex" xmlns:cx4="http://schemas.microsoft.com/office/drawing/2016/5/10/chartex" xmlns:cx5="http://schemas.microsoft.com/office/drawing/2016/5/11/chartex" xmlns:cx6="http://schemas.microsoft.com/office/drawing/2016/5/12/chartex" xmlns:cx7="http://schemas.microsoft.com/office/drawing/2016/5/13/chartex" xmlns:cx8="http://schemas.microsoft.com/office/drawing/2016/5/14/chartex" xmlns:mc="http://schemas.openxmlformats.org/markup-compatibility/2006" xmlns:aink="http://schemas.microsoft.com/office/drawing/2016/ink" xmlns:am3d="http://schemas.microsoft.com/office/drawing/2017/model3d" xmlns:o="urn:schemas-microsoft-com:office:office" xmlns:r="http://schemas.openxmlformats.org/officeDocument/2006/relationships" xmlns:m="http://schemas.openxmlformats.org/officeDocument/2006/math" xmlns:v="urn:schemas-microsoft-com:vml" xmlns:wp14="http://schemas.microsoft.com/office/word/2010/wordprocessingDrawing" xmlns:wp="http://schemas.openxmlformats.org/drawingml/2006/wordprocessingDrawing" xmlns:w10="urn:schemas-microsoft-com:office:word" xmlns:w="http://schemas.openxmlformats.org/wordprocessingml/2006/main" xmlns:w14="http://schemas.microsoft.com/office/word/2010/wordml" xmlns:w15="http://schemas.microsoft.com/office/word/2012/wordml" xmlns:w16cex="http://schemas.microsoft.com/office/word/2018/wordml/cex" xmlns:w16cid="http://schemas.microsoft.com/office/word/2016/wordml/cid" xmlns:w16="http://schemas.microsoft.com/office/word/2018/wordml" xmlns:w16se="http://schemas.microsoft.com/office/word/2015/wordml/symex" xmlns:wpg="http://schemas.microsoft.com/office/word/2010/wordprocessingGroup" xmlns:wpi="http://schemas.microsoft.com/office/word/2010/wordprocessingInk" xmlns:wne="http://schemas.microsoft.com/office/word/2006/wordml" xmlns:wps="http://schemas.microsoft.com/office/word/2010/wordprocessingShape" mc:Ignorable="w14 w15 w16se w16cid w16 w16cex wp14">
   <w:tbl>
     <w:tblPr>
@@ -19167,6 +19433,16 @@
 
 <file path=word/header1.xml><?xml version="1.0" encoding="utf-8"?>
 <w:hdr xmlns:wpc="http://schemas.microsoft.com/office/word/2010/wordprocessingCanvas" xmlns:cx="http://schemas.microsoft.com/office/drawing/2014/chartex" xmlns:cx1="http://schemas.microsoft.com/office/drawing/2015/9/8/chartex" xmlns:cx2="http://schemas.microsoft.com/office/drawing/2015/10/21/chartex" xmlns:cx3="http://schemas.microsoft.com/office/drawing/2016/5/9/chartex" xmlns:cx4="http://schemas.microsoft.com/office/drawing/2016/5/10/chartex" xmlns:cx5="http://schemas.microsoft.com/office/drawing/2016/5/11/chartex" xmlns:cx6="http://schemas.microsoft.com/office/drawing/2016/5/12/chartex" xmlns:cx7="http://schemas.microsoft.com/office/drawing/2016/5/13/chartex" xmlns:cx8="http://schemas.microsoft.com/office/drawing/2016/5/14/chartex" xmlns:mc="http://schemas.openxmlformats.org/markup-compatibility/2006" xmlns:aink="http://schemas.microsoft.com/office/drawing/2016/ink" xmlns:am3d="http://schemas.microsoft.com/office/drawing/2017/model3d" xmlns:o="urn:schemas-microsoft-com:office:office" xmlns:r="http://schemas.openxmlformats.org/officeDocument/2006/relationships" xmlns:m="http://schemas.openxmlformats.org/officeDocument/2006/math" xmlns:v="urn:schemas-microsoft-com:vml" xmlns:wp14="http://schemas.microsoft.com/office/word/2010/wordprocessingDrawing" xmlns:wp="http://schemas.openxmlformats.org/drawingml/2006/wordprocessingDrawing" xmlns:w10="urn:schemas-microsoft-com:office:word" xmlns:w="http://schemas.openxmlformats.org/wordprocessingml/2006/main" xmlns:w14="http://schemas.microsoft.com/office/word/2010/wordml" xmlns:w15="http://schemas.microsoft.com/office/word/2012/wordml" xmlns:w16cex="http://schemas.microsoft.com/office/word/2018/wordml/cex" xmlns:w16cid="http://schemas.microsoft.com/office/word/2016/wordml/cid" xmlns:w16="http://schemas.microsoft.com/office/word/2018/wordml" xmlns:w16se="http://schemas.microsoft.com/office/word/2015/wordml/symex" xmlns:wpg="http://schemas.microsoft.com/office/word/2010/wordprocessingGroup" xmlns:wpi="http://schemas.microsoft.com/office/word/2010/wordprocessingInk" xmlns:wne="http://schemas.microsoft.com/office/word/2006/wordml" xmlns:wps="http://schemas.microsoft.com/office/word/2010/wordprocessingShape" mc:Ignorable="w14 w15 w16se w16cid w16 w16cex wp14">
+  <w:p>
+    <w:pPr>
+      <w:pStyle w:val="En-tte"/>
+    </w:pPr>
+  </w:p>
+</w:hdr>
+</file>
+
+<file path=word/header2.xml><?xml version="1.0" encoding="utf-8"?>
+<w:hdr xmlns:wpc="http://schemas.microsoft.com/office/word/2010/wordprocessingCanvas" xmlns:cx="http://schemas.microsoft.com/office/drawing/2014/chartex" xmlns:cx1="http://schemas.microsoft.com/office/drawing/2015/9/8/chartex" xmlns:cx2="http://schemas.microsoft.com/office/drawing/2015/10/21/chartex" xmlns:cx3="http://schemas.microsoft.com/office/drawing/2016/5/9/chartex" xmlns:cx4="http://schemas.microsoft.com/office/drawing/2016/5/10/chartex" xmlns:cx5="http://schemas.microsoft.com/office/drawing/2016/5/11/chartex" xmlns:cx6="http://schemas.microsoft.com/office/drawing/2016/5/12/chartex" xmlns:cx7="http://schemas.microsoft.com/office/drawing/2016/5/13/chartex" xmlns:cx8="http://schemas.microsoft.com/office/drawing/2016/5/14/chartex" xmlns:mc="http://schemas.openxmlformats.org/markup-compatibility/2006" xmlns:aink="http://schemas.microsoft.com/office/drawing/2016/ink" xmlns:am3d="http://schemas.microsoft.com/office/drawing/2017/model3d" xmlns:o="urn:schemas-microsoft-com:office:office" xmlns:r="http://schemas.openxmlformats.org/officeDocument/2006/relationships" xmlns:m="http://schemas.openxmlformats.org/officeDocument/2006/math" xmlns:v="urn:schemas-microsoft-com:vml" xmlns:wp14="http://schemas.microsoft.com/office/word/2010/wordprocessingDrawing" xmlns:wp="http://schemas.openxmlformats.org/drawingml/2006/wordprocessingDrawing" xmlns:w10="urn:schemas-microsoft-com:office:word" xmlns:w="http://schemas.openxmlformats.org/wordprocessingml/2006/main" xmlns:w14="http://schemas.microsoft.com/office/word/2010/wordml" xmlns:w15="http://schemas.microsoft.com/office/word/2012/wordml" xmlns:w16cex="http://schemas.microsoft.com/office/word/2018/wordml/cex" xmlns:w16cid="http://schemas.microsoft.com/office/word/2016/wordml/cid" xmlns:w16="http://schemas.microsoft.com/office/word/2018/wordml" xmlns:w16se="http://schemas.microsoft.com/office/word/2015/wordml/symex" xmlns:wpg="http://schemas.microsoft.com/office/word/2010/wordprocessingGroup" xmlns:wpi="http://schemas.microsoft.com/office/word/2010/wordprocessingInk" xmlns:wne="http://schemas.microsoft.com/office/word/2006/wordml" xmlns:wps="http://schemas.microsoft.com/office/word/2010/wordprocessingShape" mc:Ignorable="w14 w15 w16se w16cid w16 w16cex wp14">
   <w:tbl>
     <w:tblPr>
       <w:tblW w:w="0" w:type="auto"/>
@@ -19269,7 +19545,17 @@
 </w:hdr>
 </file>
 
-<file path=word/header2.xml><?xml version="1.0" encoding="utf-8"?>
+<file path=word/header3.xml><?xml version="1.0" encoding="utf-8"?>
+<w:hdr xmlns:wpc="http://schemas.microsoft.com/office/word/2010/wordprocessingCanvas" xmlns:cx="http://schemas.microsoft.com/office/drawing/2014/chartex" xmlns:cx1="http://schemas.microsoft.com/office/drawing/2015/9/8/chartex" xmlns:cx2="http://schemas.microsoft.com/office/drawing/2015/10/21/chartex" xmlns:cx3="http://schemas.microsoft.com/office/drawing/2016/5/9/chartex" xmlns:cx4="http://schemas.microsoft.com/office/drawing/2016/5/10/chartex" xmlns:cx5="http://schemas.microsoft.com/office/drawing/2016/5/11/chartex" xmlns:cx6="http://schemas.microsoft.com/office/drawing/2016/5/12/chartex" xmlns:cx7="http://schemas.microsoft.com/office/drawing/2016/5/13/chartex" xmlns:cx8="http://schemas.microsoft.com/office/drawing/2016/5/14/chartex" xmlns:mc="http://schemas.openxmlformats.org/markup-compatibility/2006" xmlns:aink="http://schemas.microsoft.com/office/drawing/2016/ink" xmlns:am3d="http://schemas.microsoft.com/office/drawing/2017/model3d" xmlns:o="urn:schemas-microsoft-com:office:office" xmlns:r="http://schemas.openxmlformats.org/officeDocument/2006/relationships" xmlns:m="http://schemas.openxmlformats.org/officeDocument/2006/math" xmlns:v="urn:schemas-microsoft-com:vml" xmlns:wp14="http://schemas.microsoft.com/office/word/2010/wordprocessingDrawing" xmlns:wp="http://schemas.openxmlformats.org/drawingml/2006/wordprocessingDrawing" xmlns:w10="urn:schemas-microsoft-com:office:word" xmlns:w="http://schemas.openxmlformats.org/wordprocessingml/2006/main" xmlns:w14="http://schemas.microsoft.com/office/word/2010/wordml" xmlns:w15="http://schemas.microsoft.com/office/word/2012/wordml" xmlns:w16cex="http://schemas.microsoft.com/office/word/2018/wordml/cex" xmlns:w16cid="http://schemas.microsoft.com/office/word/2016/wordml/cid" xmlns:w16="http://schemas.microsoft.com/office/word/2018/wordml" xmlns:w16se="http://schemas.microsoft.com/office/word/2015/wordml/symex" xmlns:wpg="http://schemas.microsoft.com/office/word/2010/wordprocessingGroup" xmlns:wpi="http://schemas.microsoft.com/office/word/2010/wordprocessingInk" xmlns:wne="http://schemas.microsoft.com/office/word/2006/wordml" xmlns:wps="http://schemas.microsoft.com/office/word/2010/wordprocessingShape" mc:Ignorable="w14 w15 w16se w16cid w16 w16cex wp14">
+  <w:p>
+    <w:pPr>
+      <w:pStyle w:val="En-tte"/>
+    </w:pPr>
+  </w:p>
+</w:hdr>
+</file>
+
+<file path=word/header4.xml><?xml version="1.0" encoding="utf-8"?>
 <w:hdr xmlns:wpc="http://schemas.microsoft.com/office/word/2010/wordprocessingCanvas" xmlns:cx="http://schemas.microsoft.com/office/drawing/2014/chartex" xmlns:cx1="http://schemas.microsoft.com/office/drawing/2015/9/8/chartex" xmlns:cx2="http://schemas.microsoft.com/office/drawing/2015/10/21/chartex" xmlns:cx3="http://schemas.microsoft.com/office/drawing/2016/5/9/chartex" xmlns:cx4="http://schemas.microsoft.com/office/drawing/2016/5/10/chartex" xmlns:cx5="http://schemas.microsoft.com/office/drawing/2016/5/11/chartex" xmlns:cx6="http://schemas.microsoft.com/office/drawing/2016/5/12/chartex" xmlns:cx7="http://schemas.microsoft.com/office/drawing/2016/5/13/chartex" xmlns:cx8="http://schemas.microsoft.com/office/drawing/2016/5/14/chartex" xmlns:mc="http://schemas.openxmlformats.org/markup-compatibility/2006" xmlns:aink="http://schemas.microsoft.com/office/drawing/2016/ink" xmlns:am3d="http://schemas.microsoft.com/office/drawing/2017/model3d" xmlns:o="urn:schemas-microsoft-com:office:office" xmlns:r="http://schemas.openxmlformats.org/officeDocument/2006/relationships" xmlns:m="http://schemas.openxmlformats.org/officeDocument/2006/math" xmlns:v="urn:schemas-microsoft-com:vml" xmlns:wp14="http://schemas.microsoft.com/office/word/2010/wordprocessingDrawing" xmlns:wp="http://schemas.openxmlformats.org/drawingml/2006/wordprocessingDrawing" xmlns:w10="urn:schemas-microsoft-com:office:word" xmlns:w="http://schemas.openxmlformats.org/wordprocessingml/2006/main" xmlns:w14="http://schemas.microsoft.com/office/word/2010/wordml" xmlns:w15="http://schemas.microsoft.com/office/word/2012/wordml" xmlns:w16cex="http://schemas.microsoft.com/office/word/2018/wordml/cex" xmlns:w16cid="http://schemas.microsoft.com/office/word/2016/wordml/cid" xmlns:w16="http://schemas.microsoft.com/office/word/2018/wordml" xmlns:w16se="http://schemas.microsoft.com/office/word/2015/wordml/symex" xmlns:wpg="http://schemas.microsoft.com/office/word/2010/wordprocessingGroup" xmlns:wpi="http://schemas.microsoft.com/office/word/2010/wordprocessingInk" xmlns:wne="http://schemas.microsoft.com/office/word/2006/wordml" xmlns:wps="http://schemas.microsoft.com/office/word/2010/wordprocessingShape" mc:Ignorable="w14 w15 w16se w16cid w16 w16cex wp14">
   <w:tbl>
     <w:tblPr>
@@ -19379,348 +19665,6 @@
 </w:hdr>
 </file>
 
-<file path=word/header3.xml><?xml version="1.0" encoding="utf-8"?>
-<w:hdr xmlns:wpc="http://schemas.microsoft.com/office/word/2010/wordprocessingCanvas" xmlns:cx="http://schemas.microsoft.com/office/drawing/2014/chartex" xmlns:cx1="http://schemas.microsoft.com/office/drawing/2015/9/8/chartex" xmlns:cx2="http://schemas.microsoft.com/office/drawing/2015/10/21/chartex" xmlns:cx3="http://schemas.microsoft.com/office/drawing/2016/5/9/chartex" xmlns:cx4="http://schemas.microsoft.com/office/drawing/2016/5/10/chartex" xmlns:cx5="http://schemas.microsoft.com/office/drawing/2016/5/11/chartex" xmlns:cx6="http://schemas.microsoft.com/office/drawing/2016/5/12/chartex" xmlns:cx7="http://schemas.microsoft.com/office/drawing/2016/5/13/chartex" xmlns:cx8="http://schemas.microsoft.com/office/drawing/2016/5/14/chartex" xmlns:mc="http://schemas.openxmlformats.org/markup-compatibility/2006" xmlns:aink="http://schemas.microsoft.com/office/drawing/2016/ink" xmlns:am3d="http://schemas.microsoft.com/office/drawing/2017/model3d" xmlns:o="urn:schemas-microsoft-com:office:office" xmlns:r="http://schemas.openxmlformats.org/officeDocument/2006/relationships" xmlns:m="http://schemas.openxmlformats.org/officeDocument/2006/math" xmlns:v="urn:schemas-microsoft-com:vml" xmlns:wp14="http://schemas.microsoft.com/office/word/2010/wordprocessingDrawing" xmlns:wp="http://schemas.openxmlformats.org/drawingml/2006/wordprocessingDrawing" xmlns:w10="urn:schemas-microsoft-com:office:word" xmlns:w="http://schemas.openxmlformats.org/wordprocessingml/2006/main" xmlns:w14="http://schemas.microsoft.com/office/word/2010/wordml" xmlns:w15="http://schemas.microsoft.com/office/word/2012/wordml" xmlns:w16cex="http://schemas.microsoft.com/office/word/2018/wordml/cex" xmlns:w16cid="http://schemas.microsoft.com/office/word/2016/wordml/cid" xmlns:w16="http://schemas.microsoft.com/office/word/2018/wordml" xmlns:w16se="http://schemas.microsoft.com/office/word/2015/wordml/symex" xmlns:wpg="http://schemas.microsoft.com/office/word/2010/wordprocessingGroup" xmlns:wpi="http://schemas.microsoft.com/office/word/2010/wordprocessingInk" xmlns:wne="http://schemas.microsoft.com/office/word/2006/wordml" xmlns:wps="http://schemas.microsoft.com/office/word/2010/wordprocessingShape" mc:Ignorable="w14 w15 w16se w16cid w16 w16cex wp14">
-  <w:tbl>
-    <w:tblPr>
-      <w:tblW w:w="0" w:type="auto"/>
-      <w:tblInd w:w="55" w:type="dxa"/>
-      <w:tblLayout w:type="fixed"/>
-      <w:tblCellMar>
-        <w:top w:w="55" w:type="dxa"/>
-        <w:left w:w="55" w:type="dxa"/>
-        <w:bottom w:w="55" w:type="dxa"/>
-        <w:right w:w="55" w:type="dxa"/>
-      </w:tblCellMar>
-      <w:tblLook w:val="0000" w:firstRow="0" w:lastRow="0" w:firstColumn="0" w:lastColumn="0" w:noHBand="0" w:noVBand="0"/>
-    </w:tblPr>
-    <w:tblGrid>
-      <w:gridCol w:w="4818"/>
-      <w:gridCol w:w="4820"/>
-    </w:tblGrid>
-    <w:tr>
-      <w:tc>
-        <w:tcPr>
-          <w:tcW w:w="4818" w:type="dxa"/>
-          <w:shd w:val="clear" w:color="auto" w:fill="auto"/>
-        </w:tcPr>
-        <w:p>
-          <w:r>
-            <w:rPr>
-              <w:noProof/>
-            </w:rPr>
-            <w:drawing>
-              <wp:anchor distT="0" distB="0" distL="114300" distR="114300" simplePos="0" relativeHeight="251675648" behindDoc="0" locked="0" layoutInCell="1" allowOverlap="1" wp14:anchorId="771EC483" wp14:editId="7265C528">
-                <wp:simplePos x="0" y="0"/>
-                <wp:positionH relativeFrom="column">
-                  <wp:posOffset>1270</wp:posOffset>
-                </wp:positionH>
-                <wp:positionV relativeFrom="paragraph">
-                  <wp:posOffset>-25400</wp:posOffset>
-                </wp:positionV>
-                <wp:extent cx="1378424" cy="359466"/>
-                <wp:effectExtent l="0" t="0" r="0" b="2540"/>
-                <wp:wrapNone/>
-                <wp:docPr id="155" name="Image 155"/>
-                <wp:cNvGraphicFramePr>
-                  <a:graphicFrameLocks xmlns:a="http://schemas.openxmlformats.org/drawingml/2006/main" noChangeAspect="1"/>
-                </wp:cNvGraphicFramePr>
-                <a:graphic xmlns:a="http://schemas.openxmlformats.org/drawingml/2006/main">
-                  <a:graphicData uri="http://schemas.openxmlformats.org/drawingml/2006/picture">
-                    <pic:pic xmlns:pic="http://schemas.openxmlformats.org/drawingml/2006/picture">
-                      <pic:nvPicPr>
-                        <pic:cNvPr id="2" name="LogoOCPIZZA.jpg"/>
-                        <pic:cNvPicPr/>
-                      </pic:nvPicPr>
-                      <pic:blipFill>
-                        <a:blip r:embed="rId1">
-                          <a:extLst>
-                            <a:ext uri="{28A0092B-C50C-407E-A947-70E740481C1C}">
-                              <a14:useLocalDpi xmlns:a14="http://schemas.microsoft.com/office/drawing/2010/main" val="0"/>
-                            </a:ext>
-                          </a:extLst>
-                        </a:blip>
-                        <a:stretch>
-                          <a:fillRect/>
-                        </a:stretch>
-                      </pic:blipFill>
-                      <pic:spPr>
-                        <a:xfrm>
-                          <a:off x="0" y="0"/>
-                          <a:ext cx="1378424" cy="359466"/>
-                        </a:xfrm>
-                        <a:prstGeom prst="rect">
-                          <a:avLst/>
-                        </a:prstGeom>
-                        <a:effectLst/>
-                      </pic:spPr>
-                    </pic:pic>
-                  </a:graphicData>
-                </a:graphic>
-                <wp14:sizeRelH relativeFrom="page">
-                  <wp14:pctWidth>0</wp14:pctWidth>
-                </wp14:sizeRelH>
-                <wp14:sizeRelV relativeFrom="page">
-                  <wp14:pctHeight>0</wp14:pctHeight>
-                </wp14:sizeRelV>
-              </wp:anchor>
-            </w:drawing>
-          </w:r>
-        </w:p>
-      </w:tc>
-      <w:tc>
-        <w:tcPr>
-          <w:tcW w:w="4820" w:type="dxa"/>
-          <w:shd w:val="clear" w:color="auto" w:fill="auto"/>
-        </w:tcPr>
-        <w:p>
-          <w:pPr>
-            <w:pStyle w:val="Contenudecadre"/>
-            <w:jc w:val="right"/>
-          </w:pPr>
-          <w:r>
-            <w:rPr>
-              <w:noProof/>
-            </w:rPr>
-            <w:drawing>
-              <wp:anchor distT="0" distB="0" distL="114300" distR="114300" simplePos="0" relativeHeight="251674624" behindDoc="0" locked="0" layoutInCell="1" allowOverlap="1" wp14:anchorId="45497B34" wp14:editId="2F08547B">
-                <wp:simplePos x="0" y="0"/>
-                <wp:positionH relativeFrom="column">
-                  <wp:posOffset>1616075</wp:posOffset>
-                </wp:positionH>
-                <wp:positionV relativeFrom="paragraph">
-                  <wp:posOffset>-146685</wp:posOffset>
-                </wp:positionV>
-                <wp:extent cx="1371126" cy="604926"/>
-                <wp:effectExtent l="0" t="0" r="635" b="5080"/>
-                <wp:wrapNone/>
-                <wp:docPr id="156" name="Image 156"/>
-                <wp:cNvGraphicFramePr>
-                  <a:graphicFrameLocks xmlns:a="http://schemas.openxmlformats.org/drawingml/2006/main" noChangeAspect="1"/>
-                </wp:cNvGraphicFramePr>
-                <a:graphic xmlns:a="http://schemas.openxmlformats.org/drawingml/2006/main">
-                  <a:graphicData uri="http://schemas.openxmlformats.org/drawingml/2006/picture">
-                    <pic:pic xmlns:pic="http://schemas.openxmlformats.org/drawingml/2006/picture">
-                      <pic:nvPicPr>
-                        <pic:cNvPr id="5" name="Logo ITCD.jpg"/>
-                        <pic:cNvPicPr/>
-                      </pic:nvPicPr>
-                      <pic:blipFill>
-                        <a:blip r:embed="rId2">
-                          <a:extLst>
-                            <a:ext uri="{28A0092B-C50C-407E-A947-70E740481C1C}">
-                              <a14:useLocalDpi xmlns:a14="http://schemas.microsoft.com/office/drawing/2010/main" val="0"/>
-                            </a:ext>
-                          </a:extLst>
-                        </a:blip>
-                        <a:stretch>
-                          <a:fillRect/>
-                        </a:stretch>
-                      </pic:blipFill>
-                      <pic:spPr>
-                        <a:xfrm>
-                          <a:off x="0" y="0"/>
-                          <a:ext cx="1371126" cy="604926"/>
-                        </a:xfrm>
-                        <a:prstGeom prst="rect">
-                          <a:avLst/>
-                        </a:prstGeom>
-                      </pic:spPr>
-                    </pic:pic>
-                  </a:graphicData>
-                </a:graphic>
-                <wp14:sizeRelH relativeFrom="page">
-                  <wp14:pctWidth>0</wp14:pctWidth>
-                </wp14:sizeRelH>
-                <wp14:sizeRelV relativeFrom="page">
-                  <wp14:pctHeight>0</wp14:pctHeight>
-                </wp14:sizeRelV>
-              </wp:anchor>
-            </w:drawing>
-          </w:r>
-        </w:p>
-      </w:tc>
-    </w:tr>
-  </w:tbl>
-  <w:p>
-    <w:pPr>
-      <w:pStyle w:val="En-tte"/>
-    </w:pPr>
-  </w:p>
-</w:hdr>
-</file>
-
-<file path=word/header4.xml><?xml version="1.0" encoding="utf-8"?>
-<w:hdr xmlns:wpc="http://schemas.microsoft.com/office/word/2010/wordprocessingCanvas" xmlns:cx="http://schemas.microsoft.com/office/drawing/2014/chartex" xmlns:cx1="http://schemas.microsoft.com/office/drawing/2015/9/8/chartex" xmlns:cx2="http://schemas.microsoft.com/office/drawing/2015/10/21/chartex" xmlns:cx3="http://schemas.microsoft.com/office/drawing/2016/5/9/chartex" xmlns:cx4="http://schemas.microsoft.com/office/drawing/2016/5/10/chartex" xmlns:cx5="http://schemas.microsoft.com/office/drawing/2016/5/11/chartex" xmlns:cx6="http://schemas.microsoft.com/office/drawing/2016/5/12/chartex" xmlns:cx7="http://schemas.microsoft.com/office/drawing/2016/5/13/chartex" xmlns:cx8="http://schemas.microsoft.com/office/drawing/2016/5/14/chartex" xmlns:mc="http://schemas.openxmlformats.org/markup-compatibility/2006" xmlns:aink="http://schemas.microsoft.com/office/drawing/2016/ink" xmlns:am3d="http://schemas.microsoft.com/office/drawing/2017/model3d" xmlns:o="urn:schemas-microsoft-com:office:office" xmlns:r="http://schemas.openxmlformats.org/officeDocument/2006/relationships" xmlns:m="http://schemas.openxmlformats.org/officeDocument/2006/math" xmlns:v="urn:schemas-microsoft-com:vml" xmlns:wp14="http://schemas.microsoft.com/office/word/2010/wordprocessingDrawing" xmlns:wp="http://schemas.openxmlformats.org/drawingml/2006/wordprocessingDrawing" xmlns:w10="urn:schemas-microsoft-com:office:word" xmlns:w="http://schemas.openxmlformats.org/wordprocessingml/2006/main" xmlns:w14="http://schemas.microsoft.com/office/word/2010/wordml" xmlns:w15="http://schemas.microsoft.com/office/word/2012/wordml" xmlns:w16cex="http://schemas.microsoft.com/office/word/2018/wordml/cex" xmlns:w16cid="http://schemas.microsoft.com/office/word/2016/wordml/cid" xmlns:w16="http://schemas.microsoft.com/office/word/2018/wordml" xmlns:w16se="http://schemas.microsoft.com/office/word/2015/wordml/symex" xmlns:wpg="http://schemas.microsoft.com/office/word/2010/wordprocessingGroup" xmlns:wpi="http://schemas.microsoft.com/office/word/2010/wordprocessingInk" xmlns:wne="http://schemas.microsoft.com/office/word/2006/wordml" xmlns:wps="http://schemas.microsoft.com/office/word/2010/wordprocessingShape" mc:Ignorable="w14 w15 w16se w16cid w16 w16cex wp14">
-  <w:tbl>
-    <w:tblPr>
-      <w:tblW w:w="0" w:type="auto"/>
-      <w:tblInd w:w="55" w:type="dxa"/>
-      <w:tblLayout w:type="fixed"/>
-      <w:tblCellMar>
-        <w:top w:w="55" w:type="dxa"/>
-        <w:left w:w="55" w:type="dxa"/>
-        <w:bottom w:w="55" w:type="dxa"/>
-        <w:right w:w="55" w:type="dxa"/>
-      </w:tblCellMar>
-      <w:tblLook w:val="0000" w:firstRow="0" w:lastRow="0" w:firstColumn="0" w:lastColumn="0" w:noHBand="0" w:noVBand="0"/>
-    </w:tblPr>
-    <w:tblGrid>
-      <w:gridCol w:w="4818"/>
-      <w:gridCol w:w="4820"/>
-    </w:tblGrid>
-    <w:tr>
-      <w:tc>
-        <w:tcPr>
-          <w:tcW w:w="4818" w:type="dxa"/>
-          <w:shd w:val="clear" w:color="auto" w:fill="auto"/>
-        </w:tcPr>
-        <w:p>
-          <w:r>
-            <w:rPr>
-              <w:noProof/>
-            </w:rPr>
-            <w:drawing>
-              <wp:anchor distT="0" distB="0" distL="114300" distR="114300" simplePos="0" relativeHeight="251679744" behindDoc="0" locked="0" layoutInCell="1" allowOverlap="1" wp14:anchorId="2BEDD415" wp14:editId="5DEDF754">
-                <wp:simplePos x="0" y="0"/>
-                <wp:positionH relativeFrom="column">
-                  <wp:posOffset>1270</wp:posOffset>
-                </wp:positionH>
-                <wp:positionV relativeFrom="paragraph">
-                  <wp:posOffset>-25400</wp:posOffset>
-                </wp:positionV>
-                <wp:extent cx="1378424" cy="359466"/>
-                <wp:effectExtent l="0" t="0" r="0" b="2540"/>
-                <wp:wrapNone/>
-                <wp:docPr id="159" name="Image 159"/>
-                <wp:cNvGraphicFramePr>
-                  <a:graphicFrameLocks xmlns:a="http://schemas.openxmlformats.org/drawingml/2006/main" noChangeAspect="1"/>
-                </wp:cNvGraphicFramePr>
-                <a:graphic xmlns:a="http://schemas.openxmlformats.org/drawingml/2006/main">
-                  <a:graphicData uri="http://schemas.openxmlformats.org/drawingml/2006/picture">
-                    <pic:pic xmlns:pic="http://schemas.openxmlformats.org/drawingml/2006/picture">
-                      <pic:nvPicPr>
-                        <pic:cNvPr id="2" name="LogoOCPIZZA.jpg"/>
-                        <pic:cNvPicPr/>
-                      </pic:nvPicPr>
-                      <pic:blipFill>
-                        <a:blip r:embed="rId1">
-                          <a:extLst>
-                            <a:ext uri="{28A0092B-C50C-407E-A947-70E740481C1C}">
-                              <a14:useLocalDpi xmlns:a14="http://schemas.microsoft.com/office/drawing/2010/main" val="0"/>
-                            </a:ext>
-                          </a:extLst>
-                        </a:blip>
-                        <a:stretch>
-                          <a:fillRect/>
-                        </a:stretch>
-                      </pic:blipFill>
-                      <pic:spPr>
-                        <a:xfrm>
-                          <a:off x="0" y="0"/>
-                          <a:ext cx="1378424" cy="359466"/>
-                        </a:xfrm>
-                        <a:prstGeom prst="rect">
-                          <a:avLst/>
-                        </a:prstGeom>
-                        <a:effectLst/>
-                      </pic:spPr>
-                    </pic:pic>
-                  </a:graphicData>
-                </a:graphic>
-                <wp14:sizeRelH relativeFrom="page">
-                  <wp14:pctWidth>0</wp14:pctWidth>
-                </wp14:sizeRelH>
-                <wp14:sizeRelV relativeFrom="page">
-                  <wp14:pctHeight>0</wp14:pctHeight>
-                </wp14:sizeRelV>
-              </wp:anchor>
-            </w:drawing>
-          </w:r>
-        </w:p>
-      </w:tc>
-      <w:tc>
-        <w:tcPr>
-          <w:tcW w:w="4820" w:type="dxa"/>
-          <w:shd w:val="clear" w:color="auto" w:fill="auto"/>
-        </w:tcPr>
-        <w:p>
-          <w:pPr>
-            <w:pStyle w:val="Contenudecadre"/>
-            <w:jc w:val="right"/>
-          </w:pPr>
-          <w:r>
-            <w:rPr>
-              <w:noProof/>
-            </w:rPr>
-            <w:drawing>
-              <wp:anchor distT="0" distB="0" distL="114300" distR="114300" simplePos="0" relativeHeight="251678720" behindDoc="0" locked="0" layoutInCell="1" allowOverlap="1" wp14:anchorId="0D363938" wp14:editId="743DDBCD">
-                <wp:simplePos x="0" y="0"/>
-                <wp:positionH relativeFrom="column">
-                  <wp:posOffset>1616075</wp:posOffset>
-                </wp:positionH>
-                <wp:positionV relativeFrom="paragraph">
-                  <wp:posOffset>-146685</wp:posOffset>
-                </wp:positionV>
-                <wp:extent cx="1371126" cy="604926"/>
-                <wp:effectExtent l="0" t="0" r="635" b="5080"/>
-                <wp:wrapNone/>
-                <wp:docPr id="160" name="Image 160"/>
-                <wp:cNvGraphicFramePr>
-                  <a:graphicFrameLocks xmlns:a="http://schemas.openxmlformats.org/drawingml/2006/main" noChangeAspect="1"/>
-                </wp:cNvGraphicFramePr>
-                <a:graphic xmlns:a="http://schemas.openxmlformats.org/drawingml/2006/main">
-                  <a:graphicData uri="http://schemas.openxmlformats.org/drawingml/2006/picture">
-                    <pic:pic xmlns:pic="http://schemas.openxmlformats.org/drawingml/2006/picture">
-                      <pic:nvPicPr>
-                        <pic:cNvPr id="5" name="Logo ITCD.jpg"/>
-                        <pic:cNvPicPr/>
-                      </pic:nvPicPr>
-                      <pic:blipFill>
-                        <a:blip r:embed="rId2">
-                          <a:extLst>
-                            <a:ext uri="{28A0092B-C50C-407E-A947-70E740481C1C}">
-                              <a14:useLocalDpi xmlns:a14="http://schemas.microsoft.com/office/drawing/2010/main" val="0"/>
-                            </a:ext>
-                          </a:extLst>
-                        </a:blip>
-                        <a:stretch>
-                          <a:fillRect/>
-                        </a:stretch>
-                      </pic:blipFill>
-                      <pic:spPr>
-                        <a:xfrm>
-                          <a:off x="0" y="0"/>
-                          <a:ext cx="1371126" cy="604926"/>
-                        </a:xfrm>
-                        <a:prstGeom prst="rect">
-                          <a:avLst/>
-                        </a:prstGeom>
-                      </pic:spPr>
-                    </pic:pic>
-                  </a:graphicData>
-                </a:graphic>
-                <wp14:sizeRelH relativeFrom="page">
-                  <wp14:pctWidth>0</wp14:pctWidth>
-                </wp14:sizeRelH>
-                <wp14:sizeRelV relativeFrom="page">
-                  <wp14:pctHeight>0</wp14:pctHeight>
-                </wp14:sizeRelV>
-              </wp:anchor>
-            </w:drawing>
-          </w:r>
-        </w:p>
-      </w:tc>
-    </w:tr>
-  </w:tbl>
-  <w:p>
-    <w:pPr>
-      <w:pStyle w:val="En-tte"/>
-    </w:pPr>
-  </w:p>
-</w:hdr>
-</file>
-
 <file path=word/header5.xml><?xml version="1.0" encoding="utf-8"?>
 <w:hdr xmlns:wpc="http://schemas.microsoft.com/office/word/2010/wordprocessingCanvas" xmlns:cx="http://schemas.microsoft.com/office/drawing/2014/chartex" xmlns:cx1="http://schemas.microsoft.com/office/drawing/2015/9/8/chartex" xmlns:cx2="http://schemas.microsoft.com/office/drawing/2015/10/21/chartex" xmlns:cx3="http://schemas.microsoft.com/office/drawing/2016/5/9/chartex" xmlns:cx4="http://schemas.microsoft.com/office/drawing/2016/5/10/chartex" xmlns:cx5="http://schemas.microsoft.com/office/drawing/2016/5/11/chartex" xmlns:cx6="http://schemas.microsoft.com/office/drawing/2016/5/12/chartex" xmlns:cx7="http://schemas.microsoft.com/office/drawing/2016/5/13/chartex" xmlns:cx8="http://schemas.microsoft.com/office/drawing/2016/5/14/chartex" xmlns:mc="http://schemas.openxmlformats.org/markup-compatibility/2006" xmlns:aink="http://schemas.microsoft.com/office/drawing/2016/ink" xmlns:am3d="http://schemas.microsoft.com/office/drawing/2017/model3d" xmlns:o="urn:schemas-microsoft-com:office:office" xmlns:r="http://schemas.openxmlformats.org/officeDocument/2006/relationships" xmlns:m="http://schemas.openxmlformats.org/officeDocument/2006/math" xmlns:v="urn:schemas-microsoft-com:vml" xmlns:wp14="http://schemas.microsoft.com/office/word/2010/wordprocessingDrawing" xmlns:wp="http://schemas.openxmlformats.org/drawingml/2006/wordprocessingDrawing" xmlns:w10="urn:schemas-microsoft-com:office:word" xmlns:w="http://schemas.openxmlformats.org/wordprocessingml/2006/main" xmlns:w14="http://schemas.microsoft.com/office/word/2010/wordml" xmlns:w15="http://schemas.microsoft.com/office/word/2012/wordml" xmlns:w16cex="http://schemas.microsoft.com/office/word/2018/wordml/cex" xmlns:w16cid="http://schemas.microsoft.com/office/word/2016/wordml/cid" xmlns:w16="http://schemas.microsoft.com/office/word/2018/wordml" xmlns:w16se="http://schemas.microsoft.com/office/word/2015/wordml/symex" xmlns:wpg="http://schemas.microsoft.com/office/word/2010/wordprocessingGroup" xmlns:wpi="http://schemas.microsoft.com/office/word/2010/wordprocessingInk" xmlns:wne="http://schemas.microsoft.com/office/word/2006/wordml" xmlns:wps="http://schemas.microsoft.com/office/word/2010/wordprocessingShape" mc:Ignorable="w14 w15 w16se w16cid w16 w16cex wp14">
   <w:tbl>
@@ -19752,18 +19696,18 @@
               <w:noProof/>
             </w:rPr>
             <w:drawing>
-              <wp:anchor distT="0" distB="0" distL="114300" distR="114300" simplePos="0" relativeHeight="251681792" behindDoc="0" locked="0" layoutInCell="1" allowOverlap="1" wp14:anchorId="04264C1A" wp14:editId="4C42220A">
+              <wp:anchor distT="0" distB="0" distL="114300" distR="114300" simplePos="0" relativeHeight="251683840" behindDoc="0" locked="0" layoutInCell="1" allowOverlap="1" wp14:anchorId="4509EC5A" wp14:editId="0DD3A8DB">
                 <wp:simplePos x="0" y="0"/>
                 <wp:positionH relativeFrom="column">
-                  <wp:posOffset>1270</wp:posOffset>
+                  <wp:posOffset>-53953</wp:posOffset>
                 </wp:positionH>
                 <wp:positionV relativeFrom="paragraph">
-                  <wp:posOffset>-25400</wp:posOffset>
+                  <wp:posOffset>-151612</wp:posOffset>
                 </wp:positionV>
-                <wp:extent cx="1378424" cy="359466"/>
-                <wp:effectExtent l="0" t="0" r="0" b="2540"/>
+                <wp:extent cx="433070" cy="433070"/>
+                <wp:effectExtent l="0" t="0" r="5080" b="5080"/>
                 <wp:wrapNone/>
-                <wp:docPr id="161" name="Image 161"/>
+                <wp:docPr id="1" name="Image 1"/>
                 <wp:cNvGraphicFramePr>
                   <a:graphicFrameLocks xmlns:a="http://schemas.openxmlformats.org/drawingml/2006/main" noChangeAspect="1"/>
                 </wp:cNvGraphicFramePr>
@@ -19771,7 +19715,7 @@
                   <a:graphicData uri="http://schemas.openxmlformats.org/drawingml/2006/picture">
                     <pic:pic xmlns:pic="http://schemas.openxmlformats.org/drawingml/2006/picture">
                       <pic:nvPicPr>
-                        <pic:cNvPr id="2" name="LogoOCPIZZA.jpg"/>
+                        <pic:cNvPr id="1" name="Image 1"/>
                         <pic:cNvPicPr/>
                       </pic:nvPicPr>
                       <pic:blipFill>
@@ -19787,24 +19731,225 @@
                         </a:stretch>
                       </pic:blipFill>
                       <pic:spPr>
-                        <a:xfrm>
+                        <a:xfrm flipH="1">
                           <a:off x="0" y="0"/>
-                          <a:ext cx="1378424" cy="359466"/>
+                          <a:ext cx="433070" cy="433070"/>
                         </a:xfrm>
                         <a:prstGeom prst="rect">
                           <a:avLst/>
                         </a:prstGeom>
-                        <a:effectLst/>
                       </pic:spPr>
                     </pic:pic>
                   </a:graphicData>
                 </a:graphic>
-                <wp14:sizeRelH relativeFrom="page">
-                  <wp14:pctWidth>0</wp14:pctWidth>
-                </wp14:sizeRelH>
-                <wp14:sizeRelV relativeFrom="page">
-                  <wp14:pctHeight>0</wp14:pctHeight>
-                </wp14:sizeRelV>
+              </wp:anchor>
+            </w:drawing>
+          </w:r>
+        </w:p>
+      </w:tc>
+      <w:tc>
+        <w:tcPr>
+          <w:tcW w:w="4820" w:type="dxa"/>
+          <w:shd w:val="clear" w:color="auto" w:fill="auto"/>
+        </w:tcPr>
+        <w:p>
+          <w:pPr>
+            <w:pStyle w:val="Contenudecadre"/>
+            <w:jc w:val="right"/>
+          </w:pPr>
+        </w:p>
+      </w:tc>
+    </w:tr>
+  </w:tbl>
+  <w:p>
+    <w:pPr>
+      <w:pStyle w:val="En-tte"/>
+    </w:pPr>
+  </w:p>
+</w:hdr>
+</file>
+
+<file path=word/header6.xml><?xml version="1.0" encoding="utf-8"?>
+<w:hdr xmlns:wpc="http://schemas.microsoft.com/office/word/2010/wordprocessingCanvas" xmlns:cx="http://schemas.microsoft.com/office/drawing/2014/chartex" xmlns:cx1="http://schemas.microsoft.com/office/drawing/2015/9/8/chartex" xmlns:cx2="http://schemas.microsoft.com/office/drawing/2015/10/21/chartex" xmlns:cx3="http://schemas.microsoft.com/office/drawing/2016/5/9/chartex" xmlns:cx4="http://schemas.microsoft.com/office/drawing/2016/5/10/chartex" xmlns:cx5="http://schemas.microsoft.com/office/drawing/2016/5/11/chartex" xmlns:cx6="http://schemas.microsoft.com/office/drawing/2016/5/12/chartex" xmlns:cx7="http://schemas.microsoft.com/office/drawing/2016/5/13/chartex" xmlns:cx8="http://schemas.microsoft.com/office/drawing/2016/5/14/chartex" xmlns:mc="http://schemas.openxmlformats.org/markup-compatibility/2006" xmlns:aink="http://schemas.microsoft.com/office/drawing/2016/ink" xmlns:am3d="http://schemas.microsoft.com/office/drawing/2017/model3d" xmlns:o="urn:schemas-microsoft-com:office:office" xmlns:r="http://schemas.openxmlformats.org/officeDocument/2006/relationships" xmlns:m="http://schemas.openxmlformats.org/officeDocument/2006/math" xmlns:v="urn:schemas-microsoft-com:vml" xmlns:wp14="http://schemas.microsoft.com/office/word/2010/wordprocessingDrawing" xmlns:wp="http://schemas.openxmlformats.org/drawingml/2006/wordprocessingDrawing" xmlns:w10="urn:schemas-microsoft-com:office:word" xmlns:w="http://schemas.openxmlformats.org/wordprocessingml/2006/main" xmlns:w14="http://schemas.microsoft.com/office/word/2010/wordml" xmlns:w15="http://schemas.microsoft.com/office/word/2012/wordml" xmlns:w16cex="http://schemas.microsoft.com/office/word/2018/wordml/cex" xmlns:w16cid="http://schemas.microsoft.com/office/word/2016/wordml/cid" xmlns:w16="http://schemas.microsoft.com/office/word/2018/wordml" xmlns:w16se="http://schemas.microsoft.com/office/word/2015/wordml/symex" xmlns:wpg="http://schemas.microsoft.com/office/word/2010/wordprocessingGroup" xmlns:wpi="http://schemas.microsoft.com/office/word/2010/wordprocessingInk" xmlns:wne="http://schemas.microsoft.com/office/word/2006/wordml" xmlns:wps="http://schemas.microsoft.com/office/word/2010/wordprocessingShape" mc:Ignorable="w14 w15 w16se w16cid w16 w16cex wp14">
+  <w:tbl>
+    <w:tblPr>
+      <w:tblW w:w="0" w:type="auto"/>
+      <w:tblInd w:w="55" w:type="dxa"/>
+      <w:tblLayout w:type="fixed"/>
+      <w:tblCellMar>
+        <w:top w:w="55" w:type="dxa"/>
+        <w:left w:w="55" w:type="dxa"/>
+        <w:bottom w:w="55" w:type="dxa"/>
+        <w:right w:w="55" w:type="dxa"/>
+      </w:tblCellMar>
+      <w:tblLook w:val="0000" w:firstRow="0" w:lastRow="0" w:firstColumn="0" w:lastColumn="0" w:noHBand="0" w:noVBand="0"/>
+    </w:tblPr>
+    <w:tblGrid>
+      <w:gridCol w:w="4818"/>
+      <w:gridCol w:w="4820"/>
+    </w:tblGrid>
+    <w:tr>
+      <w:tc>
+        <w:tcPr>
+          <w:tcW w:w="4818" w:type="dxa"/>
+          <w:shd w:val="clear" w:color="auto" w:fill="auto"/>
+        </w:tcPr>
+        <w:p>
+          <w:r>
+            <w:rPr>
+              <w:noProof/>
+            </w:rPr>
+            <w:drawing>
+              <wp:anchor distT="0" distB="0" distL="114300" distR="114300" simplePos="0" relativeHeight="251685888" behindDoc="0" locked="0" layoutInCell="1" allowOverlap="1" wp14:anchorId="0377CE75" wp14:editId="144ABD74">
+                <wp:simplePos x="0" y="0"/>
+                <wp:positionH relativeFrom="column">
+                  <wp:posOffset>3175</wp:posOffset>
+                </wp:positionH>
+                <wp:positionV relativeFrom="paragraph">
+                  <wp:posOffset>-151940</wp:posOffset>
+                </wp:positionV>
+                <wp:extent cx="433070" cy="433070"/>
+                <wp:effectExtent l="0" t="0" r="5080" b="5080"/>
+                <wp:wrapNone/>
+                <wp:docPr id="4" name="Image 4"/>
+                <wp:cNvGraphicFramePr>
+                  <a:graphicFrameLocks xmlns:a="http://schemas.openxmlformats.org/drawingml/2006/main" noChangeAspect="1"/>
+                </wp:cNvGraphicFramePr>
+                <a:graphic xmlns:a="http://schemas.openxmlformats.org/drawingml/2006/main">
+                  <a:graphicData uri="http://schemas.openxmlformats.org/drawingml/2006/picture">
+                    <pic:pic xmlns:pic="http://schemas.openxmlformats.org/drawingml/2006/picture">
+                      <pic:nvPicPr>
+                        <pic:cNvPr id="1" name="Image 1"/>
+                        <pic:cNvPicPr/>
+                      </pic:nvPicPr>
+                      <pic:blipFill>
+                        <a:blip r:embed="rId1">
+                          <a:extLst>
+                            <a:ext uri="{28A0092B-C50C-407E-A947-70E740481C1C}">
+                              <a14:useLocalDpi xmlns:a14="http://schemas.microsoft.com/office/drawing/2010/main" val="0"/>
+                            </a:ext>
+                          </a:extLst>
+                        </a:blip>
+                        <a:stretch>
+                          <a:fillRect/>
+                        </a:stretch>
+                      </pic:blipFill>
+                      <pic:spPr>
+                        <a:xfrm flipH="1">
+                          <a:off x="0" y="0"/>
+                          <a:ext cx="433070" cy="433070"/>
+                        </a:xfrm>
+                        <a:prstGeom prst="rect">
+                          <a:avLst/>
+                        </a:prstGeom>
+                      </pic:spPr>
+                    </pic:pic>
+                  </a:graphicData>
+                </a:graphic>
+              </wp:anchor>
+            </w:drawing>
+          </w:r>
+        </w:p>
+      </w:tc>
+      <w:tc>
+        <w:tcPr>
+          <w:tcW w:w="4820" w:type="dxa"/>
+          <w:shd w:val="clear" w:color="auto" w:fill="auto"/>
+        </w:tcPr>
+        <w:p>
+          <w:pPr>
+            <w:pStyle w:val="Contenudecadre"/>
+            <w:jc w:val="right"/>
+          </w:pPr>
+        </w:p>
+      </w:tc>
+    </w:tr>
+  </w:tbl>
+  <w:p>
+    <w:pPr>
+      <w:pStyle w:val="En-tte"/>
+    </w:pPr>
+  </w:p>
+</w:hdr>
+</file>
+
+<file path=word/header7.xml><?xml version="1.0" encoding="utf-8"?>
+<w:hdr xmlns:wpc="http://schemas.microsoft.com/office/word/2010/wordprocessingCanvas" xmlns:cx="http://schemas.microsoft.com/office/drawing/2014/chartex" xmlns:cx1="http://schemas.microsoft.com/office/drawing/2015/9/8/chartex" xmlns:cx2="http://schemas.microsoft.com/office/drawing/2015/10/21/chartex" xmlns:cx3="http://schemas.microsoft.com/office/drawing/2016/5/9/chartex" xmlns:cx4="http://schemas.microsoft.com/office/drawing/2016/5/10/chartex" xmlns:cx5="http://schemas.microsoft.com/office/drawing/2016/5/11/chartex" xmlns:cx6="http://schemas.microsoft.com/office/drawing/2016/5/12/chartex" xmlns:cx7="http://schemas.microsoft.com/office/drawing/2016/5/13/chartex" xmlns:cx8="http://schemas.microsoft.com/office/drawing/2016/5/14/chartex" xmlns:mc="http://schemas.openxmlformats.org/markup-compatibility/2006" xmlns:aink="http://schemas.microsoft.com/office/drawing/2016/ink" xmlns:am3d="http://schemas.microsoft.com/office/drawing/2017/model3d" xmlns:o="urn:schemas-microsoft-com:office:office" xmlns:r="http://schemas.openxmlformats.org/officeDocument/2006/relationships" xmlns:m="http://schemas.openxmlformats.org/officeDocument/2006/math" xmlns:v="urn:schemas-microsoft-com:vml" xmlns:wp14="http://schemas.microsoft.com/office/word/2010/wordprocessingDrawing" xmlns:wp="http://schemas.openxmlformats.org/drawingml/2006/wordprocessingDrawing" xmlns:w10="urn:schemas-microsoft-com:office:word" xmlns:w="http://schemas.openxmlformats.org/wordprocessingml/2006/main" xmlns:w14="http://schemas.microsoft.com/office/word/2010/wordml" xmlns:w15="http://schemas.microsoft.com/office/word/2012/wordml" xmlns:w16cex="http://schemas.microsoft.com/office/word/2018/wordml/cex" xmlns:w16cid="http://schemas.microsoft.com/office/word/2016/wordml/cid" xmlns:w16="http://schemas.microsoft.com/office/word/2018/wordml" xmlns:w16se="http://schemas.microsoft.com/office/word/2015/wordml/symex" xmlns:wpg="http://schemas.microsoft.com/office/word/2010/wordprocessingGroup" xmlns:wpi="http://schemas.microsoft.com/office/word/2010/wordprocessingInk" xmlns:wne="http://schemas.microsoft.com/office/word/2006/wordml" xmlns:wps="http://schemas.microsoft.com/office/word/2010/wordprocessingShape" mc:Ignorable="w14 w15 w16se w16cid w16 w16cex wp14">
+  <w:tbl>
+    <w:tblPr>
+      <w:tblW w:w="0" w:type="auto"/>
+      <w:tblInd w:w="55" w:type="dxa"/>
+      <w:tblLayout w:type="fixed"/>
+      <w:tblCellMar>
+        <w:top w:w="55" w:type="dxa"/>
+        <w:left w:w="55" w:type="dxa"/>
+        <w:bottom w:w="55" w:type="dxa"/>
+        <w:right w:w="55" w:type="dxa"/>
+      </w:tblCellMar>
+      <w:tblLook w:val="0000" w:firstRow="0" w:lastRow="0" w:firstColumn="0" w:lastColumn="0" w:noHBand="0" w:noVBand="0"/>
+    </w:tblPr>
+    <w:tblGrid>
+      <w:gridCol w:w="4818"/>
+      <w:gridCol w:w="4820"/>
+    </w:tblGrid>
+    <w:tr>
+      <w:tc>
+        <w:tcPr>
+          <w:tcW w:w="4818" w:type="dxa"/>
+          <w:shd w:val="clear" w:color="auto" w:fill="auto"/>
+        </w:tcPr>
+        <w:p>
+          <w:r>
+            <w:rPr>
+              <w:noProof/>
+            </w:rPr>
+            <w:drawing>
+              <wp:anchor distT="0" distB="0" distL="114300" distR="114300" simplePos="0" relativeHeight="251687936" behindDoc="0" locked="0" layoutInCell="1" allowOverlap="1" wp14:anchorId="3BAAB1B8" wp14:editId="70A2BE80">
+                <wp:simplePos x="0" y="0"/>
+                <wp:positionH relativeFrom="column">
+                  <wp:posOffset>3175</wp:posOffset>
+                </wp:positionH>
+                <wp:positionV relativeFrom="paragraph">
+                  <wp:posOffset>-221309</wp:posOffset>
+                </wp:positionV>
+                <wp:extent cx="433070" cy="433070"/>
+                <wp:effectExtent l="0" t="0" r="5080" b="5080"/>
+                <wp:wrapNone/>
+                <wp:docPr id="5" name="Image 5"/>
+                <wp:cNvGraphicFramePr>
+                  <a:graphicFrameLocks xmlns:a="http://schemas.openxmlformats.org/drawingml/2006/main" noChangeAspect="1"/>
+                </wp:cNvGraphicFramePr>
+                <a:graphic xmlns:a="http://schemas.openxmlformats.org/drawingml/2006/main">
+                  <a:graphicData uri="http://schemas.openxmlformats.org/drawingml/2006/picture">
+                    <pic:pic xmlns:pic="http://schemas.openxmlformats.org/drawingml/2006/picture">
+                      <pic:nvPicPr>
+                        <pic:cNvPr id="1" name="Image 1"/>
+                        <pic:cNvPicPr/>
+                      </pic:nvPicPr>
+                      <pic:blipFill>
+                        <a:blip r:embed="rId1">
+                          <a:extLst>
+                            <a:ext uri="{28A0092B-C50C-407E-A947-70E740481C1C}">
+                              <a14:useLocalDpi xmlns:a14="http://schemas.microsoft.com/office/drawing/2010/main" val="0"/>
+                            </a:ext>
+                          </a:extLst>
+                        </a:blip>
+                        <a:stretch>
+                          <a:fillRect/>
+                        </a:stretch>
+                      </pic:blipFill>
+                      <pic:spPr>
+                        <a:xfrm flipH="1">
+                          <a:off x="0" y="0"/>
+                          <a:ext cx="433070" cy="433070"/>
+                        </a:xfrm>
+                        <a:prstGeom prst="rect">
+                          <a:avLst/>
+                        </a:prstGeom>
+                      </pic:spPr>
+                    </pic:pic>
+                  </a:graphicData>
+                </a:graphic>
               </wp:anchor>
             </w:drawing>
           </w:r>
@@ -19829,71 +19974,11 @@
       <w:pStyle w:val="En-tte"/>
       <w:ind w:right="1244"/>
     </w:pPr>
-    <w:r>
-      <w:rPr>
-        <w:noProof/>
-      </w:rPr>
-      <w:drawing>
-        <wp:anchor distT="0" distB="0" distL="114300" distR="114300" simplePos="0" relativeHeight="251680768" behindDoc="0" locked="0" layoutInCell="1" allowOverlap="1" wp14:anchorId="2020B400" wp14:editId="21A619BA">
-          <wp:simplePos x="0" y="0"/>
-          <wp:positionH relativeFrom="column">
-            <wp:posOffset>7361224</wp:posOffset>
-          </wp:positionH>
-          <wp:positionV relativeFrom="paragraph">
-            <wp:posOffset>-443865</wp:posOffset>
-          </wp:positionV>
-          <wp:extent cx="1371126" cy="604926"/>
-          <wp:effectExtent l="0" t="0" r="635" b="5080"/>
-          <wp:wrapNone/>
-          <wp:docPr id="162" name="Image 162"/>
-          <wp:cNvGraphicFramePr>
-            <a:graphicFrameLocks xmlns:a="http://schemas.openxmlformats.org/drawingml/2006/main" noChangeAspect="1"/>
-          </wp:cNvGraphicFramePr>
-          <a:graphic xmlns:a="http://schemas.openxmlformats.org/drawingml/2006/main">
-            <a:graphicData uri="http://schemas.openxmlformats.org/drawingml/2006/picture">
-              <pic:pic xmlns:pic="http://schemas.openxmlformats.org/drawingml/2006/picture">
-                <pic:nvPicPr>
-                  <pic:cNvPr id="5" name="Logo ITCD.jpg"/>
-                  <pic:cNvPicPr/>
-                </pic:nvPicPr>
-                <pic:blipFill>
-                  <a:blip r:embed="rId2">
-                    <a:extLst>
-                      <a:ext uri="{28A0092B-C50C-407E-A947-70E740481C1C}">
-                        <a14:useLocalDpi xmlns:a14="http://schemas.microsoft.com/office/drawing/2010/main" val="0"/>
-                      </a:ext>
-                    </a:extLst>
-                  </a:blip>
-                  <a:stretch>
-                    <a:fillRect/>
-                  </a:stretch>
-                </pic:blipFill>
-                <pic:spPr>
-                  <a:xfrm>
-                    <a:off x="0" y="0"/>
-                    <a:ext cx="1371126" cy="604926"/>
-                  </a:xfrm>
-                  <a:prstGeom prst="rect">
-                    <a:avLst/>
-                  </a:prstGeom>
-                </pic:spPr>
-              </pic:pic>
-            </a:graphicData>
-          </a:graphic>
-          <wp14:sizeRelH relativeFrom="page">
-            <wp14:pctWidth>0</wp14:pctWidth>
-          </wp14:sizeRelH>
-          <wp14:sizeRelV relativeFrom="page">
-            <wp14:pctHeight>0</wp14:pctHeight>
-          </wp14:sizeRelV>
-        </wp:anchor>
-      </w:drawing>
-    </w:r>
   </w:p>
 </w:hdr>
 </file>
 
-<file path=word/header6.xml><?xml version="1.0" encoding="utf-8"?>
+<file path=word/header8.xml><?xml version="1.0" encoding="utf-8"?>
 <w:hdr xmlns:wpc="http://schemas.microsoft.com/office/word/2010/wordprocessingCanvas" xmlns:cx="http://schemas.microsoft.com/office/drawing/2014/chartex" xmlns:cx1="http://schemas.microsoft.com/office/drawing/2015/9/8/chartex" xmlns:cx2="http://schemas.microsoft.com/office/drawing/2015/10/21/chartex" xmlns:cx3="http://schemas.microsoft.com/office/drawing/2016/5/9/chartex" xmlns:cx4="http://schemas.microsoft.com/office/drawing/2016/5/10/chartex" xmlns:cx5="http://schemas.microsoft.com/office/drawing/2016/5/11/chartex" xmlns:cx6="http://schemas.microsoft.com/office/drawing/2016/5/12/chartex" xmlns:cx7="http://schemas.microsoft.com/office/drawing/2016/5/13/chartex" xmlns:cx8="http://schemas.microsoft.com/office/drawing/2016/5/14/chartex" xmlns:mc="http://schemas.openxmlformats.org/markup-compatibility/2006" xmlns:aink="http://schemas.microsoft.com/office/drawing/2016/ink" xmlns:am3d="http://schemas.microsoft.com/office/drawing/2017/model3d" xmlns:o="urn:schemas-microsoft-com:office:office" xmlns:r="http://schemas.openxmlformats.org/officeDocument/2006/relationships" xmlns:m="http://schemas.openxmlformats.org/officeDocument/2006/math" xmlns:v="urn:schemas-microsoft-com:vml" xmlns:wp14="http://schemas.microsoft.com/office/word/2010/wordprocessingDrawing" xmlns:wp="http://schemas.openxmlformats.org/drawingml/2006/wordprocessingDrawing" xmlns:w10="urn:schemas-microsoft-com:office:word" xmlns:w="http://schemas.openxmlformats.org/wordprocessingml/2006/main" xmlns:w14="http://schemas.microsoft.com/office/word/2010/wordml" xmlns:w15="http://schemas.microsoft.com/office/word/2012/wordml" xmlns:w16cex="http://schemas.microsoft.com/office/word/2018/wordml/cex" xmlns:w16cid="http://schemas.microsoft.com/office/word/2016/wordml/cid" xmlns:w16="http://schemas.microsoft.com/office/word/2018/wordml" xmlns:w16se="http://schemas.microsoft.com/office/word/2015/wordml/symex" xmlns:wpg="http://schemas.microsoft.com/office/word/2010/wordprocessingGroup" xmlns:wpi="http://schemas.microsoft.com/office/word/2010/wordprocessingInk" xmlns:wne="http://schemas.microsoft.com/office/word/2006/wordml" xmlns:wps="http://schemas.microsoft.com/office/word/2010/wordprocessingShape" mc:Ignorable="w14 w15 w16se w16cid w16 w16cex wp14">
   <w:tbl>
     <w:tblPr>

</xml_diff>

<commit_message>
refacto(main) remove unuseful functions.
</commit_message>
<xml_diff>
--- a/DOCS/P7_Spécfonctionnelles_23-10.docx
+++ b/DOCS/P7_Spécfonctionnelles_23-10.docx
@@ -4654,15 +4654,7 @@
                 <w:sz w:val="22"/>
                 <w:szCs w:val="22"/>
               </w:rPr>
-              <w:t>1</w:t>
-            </w:r>
-            <w:r>
-              <w:rPr>
-                <w:color w:val="auto"/>
-                <w:sz w:val="22"/>
-                <w:szCs w:val="22"/>
-              </w:rPr>
-              <w:t>2</w:t>
+              <w:t>12</w:t>
             </w:r>
             <w:r>
               <w:rPr>
@@ -7377,10 +7369,10 @@
             <v:path o:extrusionok="f" gradientshapeok="t" o:connecttype="rect"/>
             <o:lock v:ext="edit" aspectratio="t"/>
           </v:shapetype>
-          <v:shape id="_x0000_i1025" type="#_x0000_t75" style="width:333.7pt;height:345.1pt" o:ole="">
+          <v:shape id="_x0000_i1025" type="#_x0000_t75" style="width:333.75pt;height:345pt" o:ole="">
             <v:imagedata r:id="rId24" o:title=""/>
           </v:shape>
-          <o:OLEObject Type="Embed" ProgID="Visio.Drawing.15" ShapeID="_x0000_i1025" DrawAspect="Content" ObjectID="_1668363370" r:id="rId25"/>
+          <o:OLEObject Type="Embed" ProgID="Visio.Drawing.15" ShapeID="_x0000_i1025" DrawAspect="Content" ObjectID="_1668432922" r:id="rId25"/>
         </w:object>
       </w:r>
     </w:p>
@@ -8320,10 +8312,10 @@
       </w:pPr>
       <w:r>
         <w:object w:dxaOrig="8476" w:dyaOrig="4981" w14:anchorId="45751A07">
-          <v:shape id="_x0000_i1026" type="#_x0000_t75" style="width:423.55pt;height:249.25pt" o:ole="">
+          <v:shape id="_x0000_i1026" type="#_x0000_t75" style="width:423.75pt;height:249pt" o:ole="">
             <v:imagedata r:id="rId26" o:title=""/>
           </v:shape>
-          <o:OLEObject Type="Embed" ProgID="Visio.Drawing.15" ShapeID="_x0000_i1026" DrawAspect="Content" ObjectID="_1668363371" r:id="rId27"/>
+          <o:OLEObject Type="Embed" ProgID="Visio.Drawing.15" ShapeID="_x0000_i1026" DrawAspect="Content" ObjectID="_1668432923" r:id="rId27"/>
         </w:object>
       </w:r>
     </w:p>
@@ -8454,10 +8446,10 @@
       </w:pPr>
       <w:r>
         <w:object w:dxaOrig="15195" w:dyaOrig="9481" w14:anchorId="67906A3E">
-          <v:shape id="_x0000_i1027" type="#_x0000_t75" style="width:699.65pt;height:436.45pt" o:ole="">
+          <v:shape id="_x0000_i1027" type="#_x0000_t75" style="width:699.75pt;height:436.5pt" o:ole="">
             <v:imagedata r:id="rId30" o:title=""/>
           </v:shape>
-          <o:OLEObject Type="Embed" ProgID="Visio.Drawing.15" ShapeID="_x0000_i1027" DrawAspect="Content" ObjectID="_1668363372" r:id="rId31"/>
+          <o:OLEObject Type="Embed" ProgID="Visio.Drawing.15" ShapeID="_x0000_i1027" DrawAspect="Content" ObjectID="_1668432924" r:id="rId31"/>
         </w:object>
       </w:r>
     </w:p>
@@ -8749,7 +8741,7 @@
           <v:shape id="_x0000_s1031" type="#_x0000_t75" style="position:absolute;left:0;text-align:left;margin-left:135.5pt;margin-top:.3pt;width:210.8pt;height:196.55pt;z-index:251693056;mso-position-horizontal:absolute;mso-position-horizontal-relative:text;mso-position-vertical:absolute;mso-position-vertical-relative:text">
             <v:imagedata r:id="rId33" o:title=""/>
           </v:shape>
-          <o:OLEObject Type="Embed" ProgID="Visio.Drawing.15" ShapeID="_x0000_s1031" DrawAspect="Content" ObjectID="_1668363376" r:id="rId34"/>
+          <o:OLEObject Type="Embed" ProgID="Visio.Drawing.15" ShapeID="_x0000_s1031" DrawAspect="Content" ObjectID="_1668432928" r:id="rId34"/>
         </w:object>
       </w:r>
     </w:p>
@@ -8768,11 +8760,11 @@
         <w:jc w:val="center"/>
       </w:pPr>
       <w:r>
-        <w:object w:dxaOrig="11655" w:dyaOrig="17595" w14:anchorId="095B16E0">
-          <v:shape id="_x0000_i1029" type="#_x0000_t75" style="width:447.9pt;height:676.3pt" o:ole="">
+        <w:object w:dxaOrig="11655" w:dyaOrig="17251" w14:anchorId="141E238A">
+          <v:shape id="_x0000_i1033" type="#_x0000_t75" style="width:450.75pt;height:667.5pt" o:ole="">
             <v:imagedata r:id="rId35" o:title=""/>
           </v:shape>
-          <o:OLEObject Type="Embed" ProgID="Visio.Drawing.15" ShapeID="_x0000_i1029" DrawAspect="Content" ObjectID="_1668363373" r:id="rId36"/>
+          <o:OLEObject Type="Embed" ProgID="Visio.Drawing.15" ShapeID="_x0000_i1033" DrawAspect="Content" ObjectID="_1668432925" r:id="rId36"/>
         </w:object>
       </w:r>
       <w:r>
@@ -8966,10 +8958,10 @@
       </w:pPr>
       <w:r>
         <w:object w:dxaOrig="6136" w:dyaOrig="4891" w14:anchorId="62DB0E59">
-          <v:shape id="_x0000_i1030" type="#_x0000_t75" style="width:306.85pt;height:244.3pt" o:ole="">
+          <v:shape id="_x0000_i1030" type="#_x0000_t75" style="width:306.75pt;height:244.5pt" o:ole="">
             <v:imagedata r:id="rId37" o:title=""/>
           </v:shape>
-          <o:OLEObject Type="Embed" ProgID="Visio.Drawing.15" ShapeID="_x0000_i1030" DrawAspect="Content" ObjectID="_1668363374" r:id="rId38"/>
+          <o:OLEObject Type="Embed" ProgID="Visio.Drawing.15" ShapeID="_x0000_i1030" DrawAspect="Content" ObjectID="_1668432926" r:id="rId38"/>
         </w:object>
       </w:r>
       <w:r>
@@ -15729,10 +15721,10 @@
       </w:pPr>
       <w:r>
         <w:object w:dxaOrig="15375" w:dyaOrig="9405" w14:anchorId="4D0CF8A8">
-          <v:shape id="_x0000_i1038" type="#_x0000_t75" style="width:699.65pt;height:428.5pt" o:ole="">
+          <v:shape id="_x0000_i1031" type="#_x0000_t75" style="width:699.75pt;height:428.25pt" o:ole="">
             <v:imagedata r:id="rId48" o:title=""/>
           </v:shape>
-          <o:OLEObject Type="Embed" ProgID="Visio.Drawing.15" ShapeID="_x0000_i1038" DrawAspect="Content" ObjectID="_1668363375" r:id="rId49"/>
+          <o:OLEObject Type="Embed" ProgID="Visio.Drawing.15" ShapeID="_x0000_i1031" DrawAspect="Content" ObjectID="_1668432927" r:id="rId49"/>
         </w:object>
       </w:r>
     </w:p>

</xml_diff>